<commit_message>
Comentários sobre a visão do sistema
</commit_message>
<xml_diff>
--- a/SistemaEllenConceito.docx
+++ b/SistemaEllenConceito.docx
@@ -429,7 +429,6 @@
                 <w:sz w:val="18"/>
               </w:rPr>
             </w:pPr>
-            <w:proofErr w:type="spellStart"/>
             <w:r>
               <w:rPr>
                 <w:b w:val="0"/>
@@ -437,7 +436,6 @@
               </w:rPr>
               <w:t>Glaydson</w:t>
             </w:r>
-            <w:proofErr w:type="spellEnd"/>
           </w:p>
         </w:tc>
       </w:tr>
@@ -491,25 +489,11 @@
                 <w:sz w:val="24"/>
               </w:rPr>
             </w:pPr>
-            <w:proofErr w:type="gramStart"/>
             <w:r>
               <w:rPr>
                 <w:sz w:val="24"/>
               </w:rPr>
-              <w:t xml:space="preserve">SISTEMA </w:t>
-            </w:r>
-            <w:r>
-              <w:rPr>
-                <w:sz w:val="24"/>
-              </w:rPr>
-              <w:t xml:space="preserve"> ELLEN</w:t>
-            </w:r>
-            <w:proofErr w:type="gramEnd"/>
-            <w:r>
-              <w:rPr>
-                <w:sz w:val="24"/>
-              </w:rPr>
-              <w:t xml:space="preserve"> CONCEITO</w:t>
+              <w:t>SISTEMA  ELLEN CONCEITO</w:t>
             </w:r>
             <w:r>
               <w:rPr>
@@ -825,63 +809,7 @@
           <w:sz w:val="24"/>
           <w:szCs w:val="24"/>
         </w:rPr>
-        <w:t xml:space="preserve">O módulo acessível aos clientes deverá contemplar o acesso ao </w:t>
-      </w:r>
-      <w:r>
-        <w:rPr>
-          <w:sz w:val="24"/>
-          <w:szCs w:val="24"/>
-        </w:rPr>
-        <w:t>vestuário da loja</w:t>
-      </w:r>
-      <w:r>
-        <w:rPr>
-          <w:sz w:val="24"/>
-          <w:szCs w:val="24"/>
-        </w:rPr>
-        <w:t xml:space="preserve">, organizando </w:t>
-      </w:r>
-      <w:r>
-        <w:rPr>
-          <w:sz w:val="24"/>
-          <w:szCs w:val="24"/>
-        </w:rPr>
-        <w:t>as roupas</w:t>
-      </w:r>
-      <w:r>
-        <w:rPr>
-          <w:sz w:val="24"/>
-          <w:szCs w:val="24"/>
-        </w:rPr>
-        <w:t xml:space="preserve"> por categoria. Cada </w:t>
-      </w:r>
-      <w:r>
-        <w:rPr>
-          <w:sz w:val="24"/>
-          <w:szCs w:val="24"/>
-        </w:rPr>
-        <w:t>peça</w:t>
-      </w:r>
-      <w:r>
-        <w:rPr>
-          <w:sz w:val="24"/>
-          <w:szCs w:val="24"/>
-        </w:rPr>
-        <w:t xml:space="preserve"> deverá conter um título, uma descrição, foto e seu preço atualizado, permitindo que o usuário faça consultas por título ou categoria. Além disso, será possível ao cliente se registrar no site para fazer </w:t>
-      </w:r>
-      <w:r>
-        <w:rPr>
-          <w:sz w:val="24"/>
-          <w:szCs w:val="24"/>
-        </w:rPr>
-        <w:t>pedidos bem como atribuir uma qualificação</w:t>
-      </w:r>
-      <w:r>
-        <w:rPr>
-          <w:sz w:val="24"/>
-          <w:szCs w:val="24"/>
-        </w:rPr>
-        <w:t>.</w:t>
+        <w:t>O módulo acessível aos clientes deverá contemplar o acesso ao vestuário da loja, organizando as roupas por categoria. Cada peça deverá conter um título, uma descrição, foto e seu preço atualizado, permitindo que o usuário faça consultas por título ou categoria. Além disso, será possível ao cliente se registrar no site para fazer pedidos bem como atribuir uma qualificação.</w:t>
       </w:r>
     </w:p>
     <w:p>
@@ -899,49 +827,7 @@
           <w:sz w:val="24"/>
           <w:szCs w:val="24"/>
         </w:rPr>
-        <w:t xml:space="preserve">Haverá um módulo administrativo </w:t>
-      </w:r>
-      <w:r>
-        <w:rPr>
-          <w:sz w:val="24"/>
-          <w:szCs w:val="24"/>
-        </w:rPr>
-        <w:t>onde será possível ao gerente da</w:t>
-      </w:r>
-      <w:r>
-        <w:rPr>
-          <w:sz w:val="24"/>
-          <w:szCs w:val="24"/>
-        </w:rPr>
-        <w:t xml:space="preserve"> </w:t>
-      </w:r>
-      <w:r>
-        <w:rPr>
-          <w:sz w:val="24"/>
-          <w:szCs w:val="24"/>
-        </w:rPr>
-        <w:t>loja</w:t>
-      </w:r>
-      <w:r>
-        <w:rPr>
-          <w:sz w:val="24"/>
-          <w:szCs w:val="24"/>
-        </w:rPr>
-        <w:t xml:space="preserve"> manter </w:t>
-      </w:r>
-      <w:r>
-        <w:rPr>
-          <w:sz w:val="24"/>
-          <w:szCs w:val="24"/>
-        </w:rPr>
-        <w:t>as peças</w:t>
-      </w:r>
-      <w:r>
-        <w:rPr>
-          <w:sz w:val="24"/>
-          <w:szCs w:val="24"/>
-        </w:rPr>
-        <w:t>, com sua</w:t>
+        <w:t>Haverá um módulo administrativo onde será possível ao gerente da loja manter as peças, com sua</w:t>
       </w:r>
       <w:r>
         <w:rPr>
@@ -955,28 +841,7 @@
           <w:sz w:val="24"/>
           <w:szCs w:val="24"/>
         </w:rPr>
-        <w:t xml:space="preserve">. O gerente poderá então fazer a inclusão, remoção ou alteração de </w:t>
-      </w:r>
-      <w:r>
-        <w:rPr>
-          <w:sz w:val="24"/>
-          <w:szCs w:val="24"/>
-        </w:rPr>
-        <w:t>peças</w:t>
-      </w:r>
-      <w:r>
-        <w:rPr>
-          <w:sz w:val="24"/>
-          <w:szCs w:val="24"/>
-        </w:rPr>
-        <w:t xml:space="preserve">, mediante </w:t>
-      </w:r>
-      <w:r>
-        <w:rPr>
-          <w:sz w:val="24"/>
-          <w:szCs w:val="24"/>
-        </w:rPr>
-        <w:t>atualização e</w:t>
+        <w:t>. O gerente poderá então fazer a inclusão, remoção ou alteração de peças, mediante atualização e</w:t>
       </w:r>
       <w:r>
         <w:rPr>
@@ -990,23 +855,7 @@
           <w:sz w:val="24"/>
           <w:szCs w:val="24"/>
         </w:rPr>
-        <w:t xml:space="preserve"> geração de </w:t>
-      </w:r>
-      <w:bookmarkStart w:id="0" w:name="_GoBack"/>
-      <w:bookmarkEnd w:id="0"/>
-      <w:r>
-        <w:rPr>
-          <w:sz w:val="24"/>
-          <w:szCs w:val="24"/>
-        </w:rPr>
-        <w:t>relatórios baseado em dados dos clientes</w:t>
-      </w:r>
-      <w:r>
-        <w:rPr>
-          <w:sz w:val="24"/>
-          <w:szCs w:val="24"/>
-        </w:rPr>
-        <w:t>.</w:t>
+        <w:t xml:space="preserve"> geração de relatórios baseado em dados dos clientes.</w:t>
       </w:r>
     </w:p>
     <w:p>
@@ -1052,7 +901,49 @@
         </w:rPr>
       </w:pPr>
     </w:p>
-    <w:p/>
+    <w:p>
+      <w:pPr>
+        <w:rPr>
+          <w:rFonts w:ascii="Consolas" w:hAnsi="Consolas" w:cs="Consolas"/>
+          <w:i/>
+          <w:color w:val="002060"/>
+        </w:rPr>
+      </w:pPr>
+      <w:r>
+        <w:rPr>
+          <w:rFonts w:ascii="Consolas" w:hAnsi="Consolas" w:cs="Consolas"/>
+          <w:i/>
+          <w:color w:val="002060"/>
+        </w:rPr>
+        <w:t>O conceito</w:t>
+      </w:r>
+      <w:r>
+        <w:rPr>
+          <w:rFonts w:ascii="Consolas" w:hAnsi="Consolas" w:cs="Consolas"/>
+          <w:i/>
+          <w:color w:val="002060"/>
+        </w:rPr>
+        <w:t xml:space="preserve"> do sistema</w:t>
+      </w:r>
+      <w:r>
+        <w:rPr>
+          <w:rFonts w:ascii="Consolas" w:hAnsi="Consolas" w:cs="Consolas"/>
+          <w:i/>
+          <w:color w:val="002060"/>
+        </w:rPr>
+        <w:t xml:space="preserve"> não está claro para mim</w:t>
+      </w:r>
+      <w:r>
+        <w:rPr>
+          <w:rFonts w:ascii="Consolas" w:hAnsi="Consolas" w:cs="Consolas"/>
+          <w:i/>
+          <w:color w:val="002060"/>
+        </w:rPr>
+        <w:t>. Trata-se de uma loja? Um sistema que disponibiliza preços de várias lojas para o cliente escolher a mais barata? Ao mesmo tempo fala de pedidos. É um site de comércio eletrônico?</w:t>
+      </w:r>
+      <w:bookmarkStart w:id="0" w:name="_GoBack"/>
+      <w:bookmarkEnd w:id="0"/>
+    </w:p>
     <w:sectPr>
       <w:pgSz w:w="11907" w:h="16840" w:code="9"/>
       <w:pgMar w:top="851" w:right="851" w:bottom="851" w:left="851" w:header="720" w:footer="720" w:gutter="0"/>

</xml_diff>

<commit_message>
Alteração do documento parte 2
</commit_message>
<xml_diff>
--- a/SistemaEllenConceito.docx
+++ b/SistemaEllenConceito.docx
@@ -391,19 +391,8 @@
                 <w:color w:val="000000"/>
                 <w:sz w:val="20"/>
               </w:rPr>
-              <w:t xml:space="preserve">Análise, Projeto e Implementação de </w:t>
+              <w:t>Análise, Projeto e Implementação de Sistemas</w:t>
             </w:r>
-            <w:proofErr w:type="gramStart"/>
-            <w:r>
-              <w:rPr>
-                <w:b w:val="0"/>
-                <w:snapToGrid w:val="0"/>
-                <w:color w:val="000000"/>
-                <w:sz w:val="20"/>
-              </w:rPr>
-              <w:t>Sistemas</w:t>
-            </w:r>
-            <w:proofErr w:type="gramEnd"/>
           </w:p>
         </w:tc>
         <w:tc>
@@ -440,7 +429,6 @@
                 <w:sz w:val="18"/>
               </w:rPr>
             </w:pPr>
-            <w:proofErr w:type="spellStart"/>
             <w:r>
               <w:rPr>
                 <w:b w:val="0"/>
@@ -448,7 +436,6 @@
               </w:rPr>
               <w:t>Glaydson</w:t>
             </w:r>
-            <w:proofErr w:type="spellEnd"/>
           </w:p>
         </w:tc>
       </w:tr>
@@ -506,21 +493,7 @@
               <w:rPr>
                 <w:sz w:val="24"/>
               </w:rPr>
-              <w:t>SISTEMA</w:t>
-            </w:r>
-            <w:proofErr w:type="gramStart"/>
-            <w:r>
-              <w:rPr>
-                <w:sz w:val="24"/>
-              </w:rPr>
-              <w:t xml:space="preserve">  </w:t>
-            </w:r>
-            <w:proofErr w:type="gramEnd"/>
-            <w:r>
-              <w:rPr>
-                <w:sz w:val="24"/>
-              </w:rPr>
-              <w:t>ELLEN CONCEITO</w:t>
+              <w:t>SISTEMA  ELLEN CONCEITO</w:t>
             </w:r>
             <w:r>
               <w:rPr>
@@ -596,21 +569,7 @@
           <w:sz w:val="24"/>
           <w:szCs w:val="24"/>
         </w:rPr>
-        <w:t xml:space="preserve">A Ellen Conceito, loja onde </w:t>
-      </w:r>
-      <w:r>
-        <w:rPr>
-          <w:sz w:val="24"/>
-          <w:szCs w:val="24"/>
-        </w:rPr>
-        <w:t>se realiza</w:t>
-      </w:r>
-      <w:r>
-        <w:rPr>
-          <w:sz w:val="24"/>
-          <w:szCs w:val="24"/>
-        </w:rPr>
-        <w:t xml:space="preserve"> venda de roupas, nos últimos anos vem aumentando sua variedade de peças. Seus clientes estão cada vez mais interessados em realizar compras via cartão de credito e solicitar peças por encomenda. Por isso o gerente da loja decidiu planejar um sistema para a divulgação das suas peças, realização de compras online e ao mesmo tempo um controle de solicitações de encomenda, pedidos, saída dos produtos e quantidade de produtos no estoque.</w:t>
+        <w:t>A Ellen Conceito, loja onde se realiza venda de roupas, nos últimos anos vem aumentando sua variedade de peças. Seus clientes estão cada vez mais interessados em realizar compras via cartão de credito e solicitar peças por encomenda. Por isso o gerente da loja decidiu planejar um sistema para a divulgação das suas peças, realização de compras online e ao mesmo tempo um controle de solicitações de encomenda, pedidos, saída dos produtos e quantidade de produtos no estoque.</w:t>
       </w:r>
     </w:p>
     <w:p>
@@ -638,23 +597,7 @@
           <w:sz w:val="24"/>
           <w:szCs w:val="24"/>
         </w:rPr>
-        <w:t xml:space="preserve"> efetuado registro ou </w:t>
-      </w:r>
-      <w:proofErr w:type="spellStart"/>
-      <w:r>
-        <w:rPr>
-          <w:sz w:val="24"/>
-          <w:szCs w:val="24"/>
-        </w:rPr>
-        <w:t>login</w:t>
-      </w:r>
-      <w:proofErr w:type="spellEnd"/>
-      <w:r>
-        <w:rPr>
-          <w:sz w:val="24"/>
-          <w:szCs w:val="24"/>
-        </w:rPr>
-        <w:t xml:space="preserve"> no sistema. Na tela de cadastro do cliente </w:t>
+        <w:t xml:space="preserve"> efetuado registro ou login no sistema. Na tela de cadastro do cliente </w:t>
       </w:r>
       <w:r>
         <w:rPr>
@@ -668,71 +611,21 @@
           <w:sz w:val="24"/>
           <w:szCs w:val="24"/>
         </w:rPr>
-        <w:t xml:space="preserve"> que informar os seguintes dados: nome do usuário*, e-mail*, senha*, telefone de contato, nome completo, endereço residencial (país, estado, cidade, CEP, rua, complemento, numero), </w:t>
-      </w:r>
-      <w:proofErr w:type="spellStart"/>
-      <w:r>
-        <w:rPr>
-          <w:sz w:val="24"/>
-          <w:szCs w:val="24"/>
-        </w:rPr>
-        <w:t>facebook</w:t>
-      </w:r>
-      <w:proofErr w:type="spellEnd"/>
-      <w:r>
-        <w:rPr>
-          <w:sz w:val="24"/>
-          <w:szCs w:val="24"/>
-        </w:rPr>
-        <w:t xml:space="preserve">, </w:t>
-      </w:r>
-      <w:proofErr w:type="spellStart"/>
-      <w:r>
-        <w:rPr>
-          <w:sz w:val="24"/>
-          <w:szCs w:val="24"/>
-        </w:rPr>
-        <w:t>instagram</w:t>
-      </w:r>
-      <w:proofErr w:type="spellEnd"/>
-      <w:r>
-        <w:rPr>
-          <w:sz w:val="24"/>
-          <w:szCs w:val="24"/>
-        </w:rPr>
-        <w:t>. Os dados como redes sociais (</w:t>
-      </w:r>
-      <w:proofErr w:type="spellStart"/>
-      <w:r>
-        <w:rPr>
-          <w:sz w:val="24"/>
-          <w:szCs w:val="24"/>
-        </w:rPr>
-        <w:t>facebook</w:t>
-      </w:r>
-      <w:proofErr w:type="spellEnd"/>
-      <w:r>
-        <w:rPr>
-          <w:sz w:val="24"/>
-          <w:szCs w:val="24"/>
-        </w:rPr>
-        <w:t xml:space="preserve"> ou </w:t>
-      </w:r>
-      <w:proofErr w:type="spellStart"/>
-      <w:r>
-        <w:rPr>
-          <w:sz w:val="24"/>
-          <w:szCs w:val="24"/>
-        </w:rPr>
-        <w:t>instagram</w:t>
-      </w:r>
-      <w:proofErr w:type="spellEnd"/>
-      <w:r>
-        <w:rPr>
-          <w:sz w:val="24"/>
-          <w:szCs w:val="24"/>
-        </w:rPr>
-        <w:t>) serão um meio de divulgação de suas peças com o envio de promoções ou novos produtos, também no sistema o cliente registrado poderá visualizar o carrinho de compras conforme ele esteja adicionando produtos.</w:t>
+        <w:t xml:space="preserve"> que informar os seguintes dados: nome do usuário*, e-mail*, senha*, telefone de contato, nome completo, </w:t>
+      </w:r>
+      <w:r>
+        <w:rPr>
+          <w:sz w:val="24"/>
+          <w:szCs w:val="24"/>
+        </w:rPr>
+        <w:t xml:space="preserve">gênero (sexo), </w:t>
+      </w:r>
+      <w:r>
+        <w:rPr>
+          <w:sz w:val="24"/>
+          <w:szCs w:val="24"/>
+        </w:rPr>
+        <w:t>endereço residencial (país, estado, cidade, CEP, rua, complemento, numero), facebook, instagram. Os dados como redes sociais (facebook ou instagram) serão um meio de divulgação de suas peças com o envio de promoções ou novos produtos, também no sistema o cliente registrado poderá visualizar o carrinho de compras conforme ele esteja adicionando produtos.</w:t>
       </w:r>
     </w:p>
     <w:p>
@@ -788,7 +681,21 @@
           <w:sz w:val="24"/>
           <w:szCs w:val="24"/>
         </w:rPr>
-        <w:t xml:space="preserve"> A solicitação de pedidos por encomenda será feita ao clicar no produto que não estiver disponível no estoque na área de visualização de produtos, existira um campo não obrigatório para descrever a solicitação do produto, já na área de compra do produto só será realizada na forma de pagamento eletrônico via cartão de credito, só será finalizada se os campos de cadastro estiverem todos validos, todas essas ações do cliente terão que estar devidamente autenticada pelo sistema.</w:t>
+        <w:t xml:space="preserve"> A solicitação de pedidos por encomenda será feita ao clicar no </w:t>
+      </w:r>
+      <w:r>
+        <w:rPr>
+          <w:sz w:val="24"/>
+          <w:szCs w:val="24"/>
+        </w:rPr>
+        <w:t xml:space="preserve">botão </w:t>
+      </w:r>
+      <w:r>
+        <w:rPr>
+          <w:sz w:val="24"/>
+          <w:szCs w:val="24"/>
+        </w:rPr>
+        <w:t>que não estiver disponível no estoque na área de visualização de produtos, existira um campo não obrigatório para descrever a solicitação do produto, já na área de compra do produto só será realizada na forma de pagamento eletrônico via cartão de credito, só será finalizada se os campos de cadastro estiverem todos validos, todas essas ações do cliente terão que estar devidamente autenticada pelo sistema.</w:t>
       </w:r>
     </w:p>
     <w:p>
@@ -816,7 +723,23 @@
           <w:sz w:val="24"/>
           <w:szCs w:val="24"/>
         </w:rPr>
-        <w:t xml:space="preserve">Na tela de cadastro de produtos serão informados os seguintes dados: nome, cor, tamanho, preço, categoria e foto. Na tela de alteração do produto só será permitida a alteração dos dados: nome, foto, preço e status. </w:t>
+        <w:t>Na tela de cadastro de produtos serão informados os seguintes dados: nome, cor, tamanho, preço,</w:t>
+      </w:r>
+      <w:r>
+        <w:rPr>
+          <w:sz w:val="24"/>
+          <w:szCs w:val="24"/>
+        </w:rPr>
+        <w:t xml:space="preserve"> parcelas,</w:t>
+      </w:r>
+      <w:bookmarkStart w:id="0" w:name="_GoBack"/>
+      <w:bookmarkEnd w:id="0"/>
+      <w:r>
+        <w:rPr>
+          <w:sz w:val="24"/>
+          <w:szCs w:val="24"/>
+        </w:rPr>
+        <w:t xml:space="preserve"> categoria e foto. Na tela de alteração do produto só será permitida a alteração dos dados: nome, foto, preço e status. </w:t>
       </w:r>
     </w:p>
     <w:p>
@@ -830,23 +753,7 @@
           <w:sz w:val="24"/>
           <w:szCs w:val="24"/>
         </w:rPr>
-        <w:t xml:space="preserve">Na tela de pesquisar de solicitação o gerente (administrador) optou por um </w:t>
-      </w:r>
-      <w:proofErr w:type="gramStart"/>
-      <w:r>
-        <w:rPr>
-          <w:sz w:val="24"/>
-          <w:szCs w:val="24"/>
-        </w:rPr>
-        <w:t>feedback</w:t>
-      </w:r>
-      <w:proofErr w:type="gramEnd"/>
-      <w:r>
-        <w:rPr>
-          <w:sz w:val="24"/>
-          <w:szCs w:val="24"/>
-        </w:rPr>
-        <w:t xml:space="preserve"> para as encomendas de peças com uma resposta por e-mail ou pelo telefone de contato. </w:t>
+        <w:t xml:space="preserve">Na tela de pesquisar de solicitação o gerente (administrador) optou por um feedback para as encomendas de peças com uma resposta por e-mail ou pelo telefone de contato. </w:t>
       </w:r>
     </w:p>
     <w:p>
@@ -885,8 +792,6 @@
         </w:rPr>
         <w:t xml:space="preserve">A primeira é à venda de produtos por período, que deseja obter os seguintes dados: nome do cliente, nome do produto, categoria do produto, código do produto, preço, data da compra; </w:t>
       </w:r>
-      <w:bookmarkStart w:id="0" w:name="_GoBack"/>
-      <w:bookmarkEnd w:id="0"/>
     </w:p>
     <w:p>
       <w:pPr>
@@ -1182,15 +1087,6 @@
   </w:num>
   <w:num w:numId="2">
     <w:abstractNumId w:val="0"/>
-    <w:lvlOverride w:ilvl="0"/>
-    <w:lvlOverride w:ilvl="1"/>
-    <w:lvlOverride w:ilvl="2"/>
-    <w:lvlOverride w:ilvl="3"/>
-    <w:lvlOverride w:ilvl="4"/>
-    <w:lvlOverride w:ilvl="5"/>
-    <w:lvlOverride w:ilvl="6"/>
-    <w:lvlOverride w:ilvl="7"/>
-    <w:lvlOverride w:ilvl="8"/>
   </w:num>
 </w:numbering>
 </file>
@@ -1928,7 +1824,7 @@
   <a:extraClrSchemeLst/>
   <a:extLst>
     <a:ext uri="{05A4C25C-085E-4340-85A3-A5531E510DB2}">
-      <thm15:themeFamily xmlns:thm15="http://schemas.microsoft.com/office/thememl/2012/main" xmlns="" name="Office Theme" id="{62F939B6-93AF-4DB8-9C6B-D6C7DFDC589F}" vid="{4A3C46E8-61CC-4603-A589-7422A47A8E4A}"/>
+      <thm15:themeFamily xmlns="" xmlns:thm15="http://schemas.microsoft.com/office/thememl/2012/main" name="Office Theme" id="{62F939B6-93AF-4DB8-9C6B-D6C7DFDC589F}" vid="{4A3C46E8-61CC-4603-A589-7422A47A8E4A}"/>
     </a:ext>
   </a:extLst>
 </a:theme>

</xml_diff>

<commit_message>
3 alteração do documento visão geral
</commit_message>
<xml_diff>
--- a/SistemaEllenConceito.docx
+++ b/SistemaEllenConceito.docx
@@ -391,8 +391,19 @@
                 <w:color w:val="000000"/>
                 <w:sz w:val="20"/>
               </w:rPr>
-              <w:t>Análise, Projeto e Implementação de Sistemas</w:t>
+              <w:t xml:space="preserve">Análise, Projeto e Implementação de </w:t>
             </w:r>
+            <w:proofErr w:type="gramStart"/>
+            <w:r>
+              <w:rPr>
+                <w:b w:val="0"/>
+                <w:snapToGrid w:val="0"/>
+                <w:color w:val="000000"/>
+                <w:sz w:val="20"/>
+              </w:rPr>
+              <w:t>Sistemas</w:t>
+            </w:r>
+            <w:proofErr w:type="gramEnd"/>
           </w:p>
         </w:tc>
         <w:tc>
@@ -429,6 +440,7 @@
                 <w:sz w:val="18"/>
               </w:rPr>
             </w:pPr>
+            <w:proofErr w:type="spellStart"/>
             <w:r>
               <w:rPr>
                 <w:b w:val="0"/>
@@ -436,6 +448,7 @@
               </w:rPr>
               <w:t>Glaydson</w:t>
             </w:r>
+            <w:proofErr w:type="spellEnd"/>
           </w:p>
         </w:tc>
       </w:tr>
@@ -493,7 +506,21 @@
               <w:rPr>
                 <w:sz w:val="24"/>
               </w:rPr>
-              <w:t>SISTEMA  ELLEN CONCEITO</w:t>
+              <w:t>SISTEMA</w:t>
+            </w:r>
+            <w:proofErr w:type="gramStart"/>
+            <w:r>
+              <w:rPr>
+                <w:sz w:val="24"/>
+              </w:rPr>
+              <w:t xml:space="preserve">  </w:t>
+            </w:r>
+            <w:proofErr w:type="gramEnd"/>
+            <w:r>
+              <w:rPr>
+                <w:sz w:val="24"/>
+              </w:rPr>
+              <w:t>ELLEN CONCEITO</w:t>
             </w:r>
             <w:r>
               <w:rPr>
@@ -569,7 +596,21 @@
           <w:sz w:val="24"/>
           <w:szCs w:val="24"/>
         </w:rPr>
-        <w:t>A Ellen Conceito, loja onde se realiza venda de roupas, nos últimos anos vem aumentando sua variedade de peças. Seus clientes estão cada vez mais interessados em realizar compras via cartão de credito e solicitar peças por encomenda. Por isso o gerente da loja decidiu planejar um sistema para a divulgação das suas peças, realização de compras online e ao mesmo tempo um controle de solicitações de encomenda, pedidos, saída dos produtos e quantidade de produtos no estoque.</w:t>
+        <w:t xml:space="preserve">A Ellen Conceito, </w:t>
+      </w:r>
+      <w:r>
+        <w:rPr>
+          <w:sz w:val="24"/>
+          <w:szCs w:val="24"/>
+        </w:rPr>
+        <w:t xml:space="preserve">é uma </w:t>
+      </w:r>
+      <w:r>
+        <w:rPr>
+          <w:sz w:val="24"/>
+          <w:szCs w:val="24"/>
+        </w:rPr>
+        <w:t>loja onde se realiza venda de roupas, nos últimos anos vem aumentando sua variedade de peças. Seus clientes estão cada vez mais interessados em realizar compras via cartão de credito e solicitar peças por encomenda. Por isso o gerente da loja decidiu planejar um sistema para a divulgação das suas peças, realização de compras online e ao mesmo tempo um controle de solicitações de encomenda, pedidos, saída dos produtos e quantidade de produtos no estoque.</w:t>
       </w:r>
     </w:p>
     <w:p>
@@ -583,7 +624,49 @@
           <w:sz w:val="24"/>
           <w:szCs w:val="24"/>
         </w:rPr>
-        <w:t xml:space="preserve">Como medida de segurança na hora da identificação do usuário o gerente optou que o cliente que realizasse as solicitações de peças somente </w:t>
+        <w:t>Como medida de segurança na hora da identificação do usuário o gerente optou que o cliente que realizasse as solicitações de peças</w:t>
+      </w:r>
+      <w:r>
+        <w:rPr>
+          <w:sz w:val="24"/>
+          <w:szCs w:val="24"/>
+        </w:rPr>
+        <w:t xml:space="preserve"> e de compra só iria</w:t>
+      </w:r>
+      <w:r>
+        <w:rPr>
+          <w:sz w:val="24"/>
+          <w:szCs w:val="24"/>
+        </w:rPr>
+        <w:t xml:space="preserve"> </w:t>
+      </w:r>
+      <w:r>
+        <w:rPr>
+          <w:sz w:val="24"/>
+          <w:szCs w:val="24"/>
+        </w:rPr>
+        <w:t>realizar essa</w:t>
+      </w:r>
+      <w:r>
+        <w:rPr>
+          <w:sz w:val="24"/>
+          <w:szCs w:val="24"/>
+        </w:rPr>
+        <w:t>s</w:t>
+      </w:r>
+      <w:r>
+        <w:rPr>
+          <w:sz w:val="24"/>
+          <w:szCs w:val="24"/>
+        </w:rPr>
+        <w:t xml:space="preserve"> ações </w:t>
+      </w:r>
+      <w:r>
+        <w:rPr>
+          <w:sz w:val="24"/>
+          <w:szCs w:val="24"/>
+        </w:rPr>
+        <w:t xml:space="preserve">somente </w:t>
       </w:r>
       <w:r>
         <w:rPr>
@@ -597,14 +680,30 @@
           <w:sz w:val="24"/>
           <w:szCs w:val="24"/>
         </w:rPr>
-        <w:t xml:space="preserve"> efetuado registro ou login no sistema. Na tela de cadastro do cliente </w:t>
-      </w:r>
-      <w:r>
-        <w:rPr>
-          <w:sz w:val="24"/>
-          <w:szCs w:val="24"/>
-        </w:rPr>
-        <w:t>terá</w:t>
+        <w:t xml:space="preserve"> efetuado registro ou </w:t>
+      </w:r>
+      <w:proofErr w:type="spellStart"/>
+      <w:r>
+        <w:rPr>
+          <w:sz w:val="24"/>
+          <w:szCs w:val="24"/>
+        </w:rPr>
+        <w:t>login</w:t>
+      </w:r>
+      <w:proofErr w:type="spellEnd"/>
+      <w:r>
+        <w:rPr>
+          <w:sz w:val="24"/>
+          <w:szCs w:val="24"/>
+        </w:rPr>
+        <w:t xml:space="preserve"> no sistema. Na tela de cadastro do cliente</w:t>
+      </w:r>
+      <w:r>
+        <w:rPr>
+          <w:sz w:val="24"/>
+          <w:szCs w:val="24"/>
+        </w:rPr>
+        <w:t>, o cliente tem</w:t>
       </w:r>
       <w:r>
         <w:rPr>
@@ -625,7 +724,71 @@
           <w:sz w:val="24"/>
           <w:szCs w:val="24"/>
         </w:rPr>
-        <w:t>endereço residencial (país, estado, cidade, CEP, rua, complemento, numero), facebook, instagram. Os dados como redes sociais (facebook ou instagram) serão um meio de divulgação de suas peças com o envio de promoções ou novos produtos, também no sistema o cliente registrado poderá visualizar o carrinho de compras conforme ele esteja adicionando produtos.</w:t>
+        <w:t xml:space="preserve">endereço residencial (país, estado, cidade, CEP, rua, complemento, numero), </w:t>
+      </w:r>
+      <w:proofErr w:type="spellStart"/>
+      <w:r>
+        <w:rPr>
+          <w:sz w:val="24"/>
+          <w:szCs w:val="24"/>
+        </w:rPr>
+        <w:t>facebook</w:t>
+      </w:r>
+      <w:proofErr w:type="spellEnd"/>
+      <w:r>
+        <w:rPr>
+          <w:sz w:val="24"/>
+          <w:szCs w:val="24"/>
+        </w:rPr>
+        <w:t xml:space="preserve">, </w:t>
+      </w:r>
+      <w:proofErr w:type="spellStart"/>
+      <w:r>
+        <w:rPr>
+          <w:sz w:val="24"/>
+          <w:szCs w:val="24"/>
+        </w:rPr>
+        <w:t>instagram</w:t>
+      </w:r>
+      <w:proofErr w:type="spellEnd"/>
+      <w:r>
+        <w:rPr>
+          <w:sz w:val="24"/>
+          <w:szCs w:val="24"/>
+        </w:rPr>
+        <w:t>. Os dados como redes sociais (</w:t>
+      </w:r>
+      <w:proofErr w:type="spellStart"/>
+      <w:r>
+        <w:rPr>
+          <w:sz w:val="24"/>
+          <w:szCs w:val="24"/>
+        </w:rPr>
+        <w:t>facebook</w:t>
+      </w:r>
+      <w:proofErr w:type="spellEnd"/>
+      <w:r>
+        <w:rPr>
+          <w:sz w:val="24"/>
+          <w:szCs w:val="24"/>
+        </w:rPr>
+        <w:t xml:space="preserve"> ou </w:t>
+      </w:r>
+      <w:proofErr w:type="spellStart"/>
+      <w:r>
+        <w:rPr>
+          <w:sz w:val="24"/>
+          <w:szCs w:val="24"/>
+        </w:rPr>
+        <w:t>instagram</w:t>
+      </w:r>
+      <w:proofErr w:type="spellEnd"/>
+      <w:r>
+        <w:rPr>
+          <w:sz w:val="24"/>
+          <w:szCs w:val="24"/>
+        </w:rPr>
+        <w:t>) serão um meio de divulgação de suas peças com o envio de promoções ou novos produtos, também no sistema o cliente registrado poderá visualizar o carrinho de compras conforme ele esteja adicionando produtos.</w:t>
       </w:r>
     </w:p>
     <w:p>
@@ -639,7 +802,21 @@
           <w:sz w:val="24"/>
           <w:szCs w:val="24"/>
         </w:rPr>
-        <w:t xml:space="preserve">O cliente não registrado terá o acesso básico de consulta e cadastro, </w:t>
+        <w:t xml:space="preserve">O cliente não registrado terá o acesso básico de </w:t>
+      </w:r>
+      <w:r>
+        <w:rPr>
+          <w:sz w:val="24"/>
+          <w:szCs w:val="24"/>
+        </w:rPr>
+        <w:t>visualização e consulta por categoria</w:t>
+      </w:r>
+      <w:r>
+        <w:rPr>
+          <w:sz w:val="24"/>
+          <w:szCs w:val="24"/>
+        </w:rPr>
+        <w:t xml:space="preserve"> e cadastro, </w:t>
       </w:r>
       <w:r>
         <w:rPr>
@@ -653,7 +830,21 @@
           <w:sz w:val="24"/>
           <w:szCs w:val="24"/>
         </w:rPr>
-        <w:t xml:space="preserve"> às telas de solicitações ou de compras somente </w:t>
+        <w:t xml:space="preserve"> às telas de solicitações</w:t>
+      </w:r>
+      <w:r>
+        <w:rPr>
+          <w:sz w:val="24"/>
+          <w:szCs w:val="24"/>
+        </w:rPr>
+        <w:t xml:space="preserve"> de pedidos de peças</w:t>
+      </w:r>
+      <w:r>
+        <w:rPr>
+          <w:sz w:val="24"/>
+          <w:szCs w:val="24"/>
+        </w:rPr>
+        <w:t xml:space="preserve"> ou de compras somente </w:t>
       </w:r>
       <w:r>
         <w:rPr>
@@ -681,7 +872,21 @@
           <w:sz w:val="24"/>
           <w:szCs w:val="24"/>
         </w:rPr>
-        <w:t xml:space="preserve"> A solicitação de pedidos por encomenda será feita ao clicar no </w:t>
+        <w:t xml:space="preserve"> A solicitação de pedidos</w:t>
+      </w:r>
+      <w:r>
+        <w:rPr>
+          <w:sz w:val="24"/>
+          <w:szCs w:val="24"/>
+        </w:rPr>
+        <w:t xml:space="preserve"> de peças</w:t>
+      </w:r>
+      <w:r>
+        <w:rPr>
+          <w:sz w:val="24"/>
+          <w:szCs w:val="24"/>
+        </w:rPr>
+        <w:t xml:space="preserve"> por encomenda será feita ao clicar no </w:t>
       </w:r>
       <w:r>
         <w:rPr>
@@ -695,7 +900,105 @@
           <w:sz w:val="24"/>
           <w:szCs w:val="24"/>
         </w:rPr>
-        <w:t>que não estiver disponível no estoque na área de visualização de produtos, existira um campo não obrigatório para descrever a solicitação do produto, já na área de compra do produto só será realizada na forma de pagamento eletrônico via cartão de credito, só será finalizada se os campos de cadastro estiverem todos validos, todas essas ações do cliente terão que estar devidamente autenticada pelo sistema.</w:t>
+        <w:t>que não estiver disponível no estoque na área de visualização de</w:t>
+      </w:r>
+      <w:r>
+        <w:rPr>
+          <w:sz w:val="24"/>
+          <w:szCs w:val="24"/>
+        </w:rPr>
+        <w:t xml:space="preserve"> detalhe</w:t>
+      </w:r>
+      <w:r>
+        <w:rPr>
+          <w:sz w:val="24"/>
+          <w:szCs w:val="24"/>
+        </w:rPr>
+        <w:t xml:space="preserve"> do</w:t>
+      </w:r>
+      <w:r>
+        <w:rPr>
+          <w:sz w:val="24"/>
+          <w:szCs w:val="24"/>
+        </w:rPr>
+        <w:t xml:space="preserve"> produto</w:t>
+      </w:r>
+      <w:r>
+        <w:rPr>
+          <w:sz w:val="24"/>
+          <w:szCs w:val="24"/>
+        </w:rPr>
+        <w:t xml:space="preserve">, existira um campo não obrigatório para descrever a solicitação do produto, já na área de compra do produto </w:t>
+      </w:r>
+      <w:r>
+        <w:rPr>
+          <w:sz w:val="24"/>
+          <w:szCs w:val="24"/>
+        </w:rPr>
+        <w:t xml:space="preserve">existiram dois opções a primeira é a finalizar compra que </w:t>
+      </w:r>
+      <w:r>
+        <w:rPr>
+          <w:sz w:val="24"/>
+          <w:szCs w:val="24"/>
+        </w:rPr>
+        <w:t xml:space="preserve">só será realizada na forma de pagamento eletrônico via cartão de credito, </w:t>
+      </w:r>
+      <w:r>
+        <w:rPr>
+          <w:sz w:val="24"/>
+          <w:szCs w:val="24"/>
+        </w:rPr>
+        <w:t xml:space="preserve">e a outra é voltar para o carrinho de compras, que </w:t>
+      </w:r>
+      <w:r>
+        <w:rPr>
+          <w:sz w:val="24"/>
+          <w:szCs w:val="24"/>
+        </w:rPr>
+        <w:t>só será finalizada se o</w:t>
+      </w:r>
+      <w:r>
+        <w:rPr>
+          <w:sz w:val="24"/>
+          <w:szCs w:val="24"/>
+        </w:rPr>
+        <w:t xml:space="preserve"> cliente registrado (usuário)</w:t>
+      </w:r>
+      <w:r>
+        <w:rPr>
+          <w:sz w:val="24"/>
+          <w:szCs w:val="24"/>
+        </w:rPr>
+        <w:t xml:space="preserve"> estive</w:t>
+      </w:r>
+      <w:r>
+        <w:rPr>
+          <w:sz w:val="24"/>
+          <w:szCs w:val="24"/>
+        </w:rPr>
+        <w:t>r</w:t>
+      </w:r>
+      <w:r>
+        <w:rPr>
+          <w:sz w:val="24"/>
+          <w:szCs w:val="24"/>
+        </w:rPr>
+        <w:t xml:space="preserve"> devidamente autenticada </w:t>
+      </w:r>
+      <w:r>
+        <w:rPr>
+          <w:sz w:val="24"/>
+          <w:szCs w:val="24"/>
+        </w:rPr>
+        <w:t xml:space="preserve">e autorizada </w:t>
+      </w:r>
+      <w:r>
+        <w:rPr>
+          <w:sz w:val="24"/>
+          <w:szCs w:val="24"/>
+        </w:rPr>
+        <w:t>pelo sistema.</w:t>
       </w:r>
     </w:p>
     <w:p>
@@ -709,7 +1012,49 @@
           <w:sz w:val="24"/>
           <w:szCs w:val="24"/>
         </w:rPr>
-        <w:t>Uns dos principais funcionalidades do sistema a manutenção e o controle de suas peças de roupas. Por essa razão haverá um modulo do sistema que só o administrado terá o acesso como o cadastro de produtos, alteração do status do produto (disponível ou indisponível), também a pesquisa de solicitações por período, a emissão de relatórios.</w:t>
+        <w:t xml:space="preserve">Uns dos principais funcionalidades do sistema </w:t>
+      </w:r>
+      <w:r>
+        <w:rPr>
+          <w:sz w:val="24"/>
+          <w:szCs w:val="24"/>
+        </w:rPr>
+        <w:t xml:space="preserve">é </w:t>
+      </w:r>
+      <w:r>
+        <w:rPr>
+          <w:sz w:val="24"/>
+          <w:szCs w:val="24"/>
+        </w:rPr>
+        <w:t>manutenção e o controle de suas peças de roupas</w:t>
+      </w:r>
+      <w:r>
+        <w:rPr>
+          <w:sz w:val="24"/>
+          <w:szCs w:val="24"/>
+        </w:rPr>
+        <w:t xml:space="preserve"> no estoque</w:t>
+      </w:r>
+      <w:r>
+        <w:rPr>
+          <w:sz w:val="24"/>
+          <w:szCs w:val="24"/>
+        </w:rPr>
+        <w:t xml:space="preserve">. Por essa razão haverá um modulo do sistema que só o administrado terá o acesso como o cadastro de produtos, alteração do status do produto (disponível ou indisponível), também a pesquisa </w:t>
+      </w:r>
+      <w:r>
+        <w:rPr>
+          <w:sz w:val="24"/>
+          <w:szCs w:val="24"/>
+        </w:rPr>
+        <w:t>de solicitações por período</w:t>
+      </w:r>
+      <w:r>
+        <w:rPr>
+          <w:sz w:val="24"/>
+          <w:szCs w:val="24"/>
+        </w:rPr>
+        <w:t xml:space="preserve"> a emissão de relatórios.</w:t>
       </w:r>
     </w:p>
     <w:p>
@@ -732,8 +1077,6 @@
         </w:rPr>
         <w:t xml:space="preserve"> parcelas,</w:t>
       </w:r>
-      <w:bookmarkStart w:id="0" w:name="_GoBack"/>
-      <w:bookmarkEnd w:id="0"/>
       <w:r>
         <w:rPr>
           <w:sz w:val="24"/>
@@ -753,7 +1096,23 @@
           <w:sz w:val="24"/>
           <w:szCs w:val="24"/>
         </w:rPr>
-        <w:t xml:space="preserve">Na tela de pesquisar de solicitação o gerente (administrador) optou por um feedback para as encomendas de peças com uma resposta por e-mail ou pelo telefone de contato. </w:t>
+        <w:t xml:space="preserve">Na tela de pesquisar de solicitação o gerente (administrador) optou por um </w:t>
+      </w:r>
+      <w:proofErr w:type="gramStart"/>
+      <w:r>
+        <w:rPr>
+          <w:sz w:val="24"/>
+          <w:szCs w:val="24"/>
+        </w:rPr>
+        <w:t>feedback</w:t>
+      </w:r>
+      <w:proofErr w:type="gramEnd"/>
+      <w:r>
+        <w:rPr>
+          <w:sz w:val="24"/>
+          <w:szCs w:val="24"/>
+        </w:rPr>
+        <w:t xml:space="preserve"> para as encomendas de peças com uma resposta por e-mail ou pelo telefone de contato. </w:t>
       </w:r>
     </w:p>
     <w:p>
@@ -817,12 +1176,6 @@
     </w:p>
     <w:p>
       <w:pPr>
-        <w:ind w:left="1429"/>
-        <w:jc w:val="both"/>
-      </w:pPr>
-    </w:p>
-    <w:p>
-      <w:pPr>
         <w:numPr>
           <w:ilvl w:val="0"/>
           <w:numId w:val="2"/>
@@ -835,14 +1188,37 @@
           <w:szCs w:val="24"/>
         </w:rPr>
       </w:pPr>
-      <w:bookmarkStart w:id="1" w:name="_gjdgxs"/>
+      <w:bookmarkStart w:id="0" w:name="_gjdgxs"/>
+      <w:bookmarkEnd w:id="0"/>
+      <w:r>
+        <w:rPr>
+          <w:sz w:val="24"/>
+          <w:szCs w:val="24"/>
+        </w:rPr>
+        <w:t>O terceiro é o controle do</w:t>
+      </w:r>
+      <w:r>
+        <w:rPr>
+          <w:sz w:val="24"/>
+          <w:szCs w:val="24"/>
+        </w:rPr>
+        <w:t>s produtos no</w:t>
+      </w:r>
+      <w:r>
+        <w:rPr>
+          <w:sz w:val="24"/>
+          <w:szCs w:val="24"/>
+        </w:rPr>
+        <w:t xml:space="preserve"> esto</w:t>
+      </w:r>
+      <w:bookmarkStart w:id="1" w:name="_GoBack"/>
       <w:bookmarkEnd w:id="1"/>
       <w:r>
         <w:rPr>
           <w:sz w:val="24"/>
           <w:szCs w:val="24"/>
         </w:rPr>
-        <w:t xml:space="preserve">O terceiro é o controle do estoque por período, também deseja obter os seguintes dados do produto: código, nome, categoria, cor, tamanho, preço, status, data de emissão, data de alteração. </w:t>
+        <w:t xml:space="preserve">que por período, também deseja obter os seguintes dados do produto: código, nome, categoria, cor, tamanho, preço, status, data de emissão, data de alteração. </w:t>
       </w:r>
     </w:p>
     <w:sectPr>
@@ -1824,7 +2200,7 @@
   <a:extraClrSchemeLst/>
   <a:extLst>
     <a:ext uri="{05A4C25C-085E-4340-85A3-A5531E510DB2}">
-      <thm15:themeFamily xmlns="" xmlns:thm15="http://schemas.microsoft.com/office/thememl/2012/main" name="Office Theme" id="{62F939B6-93AF-4DB8-9C6B-D6C7DFDC589F}" vid="{4A3C46E8-61CC-4603-A589-7422A47A8E4A}"/>
+      <thm15:themeFamily xmlns:thm15="http://schemas.microsoft.com/office/thememl/2012/main" xmlns="" name="Office Theme" id="{62F939B6-93AF-4DB8-9C6B-D6C7DFDC589F}" vid="{4A3C46E8-61CC-4603-A589-7422A47A8E4A}"/>
     </a:ext>
   </a:extLst>
 </a:theme>

</xml_diff>

<commit_message>
4 alteração do documento de visão geração
</commit_message>
<xml_diff>
--- a/SistemaEllenConceito.docx
+++ b/SistemaEllenConceito.docx
@@ -587,639 +587,356 @@
     </w:p>
     <w:p>
       <w:pPr>
-        <w:spacing w:before="120"/>
-        <w:ind w:firstLine="709"/>
+        <w:pStyle w:val="NormalWeb"/>
+        <w:spacing w:before="120" w:beforeAutospacing="0" w:after="0" w:afterAutospacing="0"/>
+        <w:ind w:firstLine="700"/>
         <w:jc w:val="both"/>
       </w:pPr>
       <w:r>
         <w:rPr>
-          <w:sz w:val="24"/>
-          <w:szCs w:val="24"/>
-        </w:rPr>
-        <w:t xml:space="preserve">A Ellen Conceito, </w:t>
-      </w:r>
-      <w:r>
-        <w:rPr>
-          <w:sz w:val="24"/>
-          <w:szCs w:val="24"/>
-        </w:rPr>
-        <w:t xml:space="preserve">é uma </w:t>
-      </w:r>
-      <w:r>
-        <w:rPr>
-          <w:sz w:val="24"/>
-          <w:szCs w:val="24"/>
-        </w:rPr>
-        <w:t>loja onde se realiza venda de roupas, nos últimos anos vem aumentando sua variedade de peças. Seus clientes estão cada vez mais interessados em realizar compras via cartão de credito e solicitar peças por encomenda. Por isso o gerente da loja decidiu planejar um sistema para a divulgação das suas peças, realização de compras online e ao mesmo tempo um controle de solicitações de encomenda, pedidos, saída dos produtos e quantidade de produtos no estoque.</w:t>
+          <w:rFonts w:ascii="Arial" w:hAnsi="Arial" w:cs="Arial"/>
+          <w:color w:val="000000"/>
+        </w:rPr>
+        <w:t>A Ellen Conceito, é uma loja onde se realiza venda de roupas, nos últimos anos vem aumentando sua variedade de peças. Seus clientes estão cada vez mais interessados em visualizar seus produtos com mais flexibilidade e realizar compras via cartão de crédito. Por isso o gerente da loja decidiu planejar um sistema para a divulgação das suas peças, e a realização de compras online e ao mesmo tempo um controle dos produtos no estoque, pedidos, saída dos produtos e quantidade de produtos por categoria.</w:t>
       </w:r>
     </w:p>
     <w:p>
       <w:pPr>
-        <w:spacing w:before="120"/>
-        <w:ind w:firstLine="709"/>
+        <w:pStyle w:val="NormalWeb"/>
+        <w:spacing w:before="120" w:beforeAutospacing="0" w:after="0" w:afterAutospacing="0"/>
+        <w:ind w:firstLine="700"/>
         <w:jc w:val="both"/>
       </w:pPr>
       <w:r>
         <w:rPr>
-          <w:sz w:val="24"/>
-          <w:szCs w:val="24"/>
-        </w:rPr>
-        <w:t>Como medida de segurança na hora da identificação do usuário o gerente optou que o cliente que realizasse as solicitações de peças</w:t>
-      </w:r>
-      <w:r>
-        <w:rPr>
-          <w:sz w:val="24"/>
-          <w:szCs w:val="24"/>
-        </w:rPr>
-        <w:t xml:space="preserve"> e de compra só iria</w:t>
-      </w:r>
-      <w:r>
-        <w:rPr>
-          <w:sz w:val="24"/>
-          <w:szCs w:val="24"/>
-        </w:rPr>
-        <w:t xml:space="preserve"> </w:t>
-      </w:r>
-      <w:r>
-        <w:rPr>
-          <w:sz w:val="24"/>
-          <w:szCs w:val="24"/>
-        </w:rPr>
-        <w:t>realizar essa</w:t>
-      </w:r>
-      <w:r>
-        <w:rPr>
-          <w:sz w:val="24"/>
-          <w:szCs w:val="24"/>
-        </w:rPr>
-        <w:t>s</w:t>
-      </w:r>
-      <w:r>
-        <w:rPr>
-          <w:sz w:val="24"/>
-          <w:szCs w:val="24"/>
-        </w:rPr>
-        <w:t xml:space="preserve"> ações </w:t>
-      </w:r>
-      <w:r>
-        <w:rPr>
-          <w:sz w:val="24"/>
-          <w:szCs w:val="24"/>
-        </w:rPr>
-        <w:t xml:space="preserve">somente </w:t>
-      </w:r>
-      <w:r>
-        <w:rPr>
-          <w:sz w:val="24"/>
-          <w:szCs w:val="24"/>
-        </w:rPr>
-        <w:t>depois de</w:t>
-      </w:r>
-      <w:r>
-        <w:rPr>
-          <w:sz w:val="24"/>
-          <w:szCs w:val="24"/>
-        </w:rPr>
-        <w:t xml:space="preserve"> efetuado registro ou </w:t>
+          <w:rFonts w:ascii="Arial" w:hAnsi="Arial" w:cs="Arial"/>
+          <w:color w:val="000000"/>
+        </w:rPr>
+        <w:t xml:space="preserve">Como medida de segurança na hora da identificação do usuário o gerente optou que o cliente que realizasse as compras somente depois de efetuado registro ou </w:t>
       </w:r>
       <w:proofErr w:type="spellStart"/>
       <w:r>
         <w:rPr>
-          <w:sz w:val="24"/>
-          <w:szCs w:val="24"/>
+          <w:rFonts w:ascii="Arial" w:hAnsi="Arial" w:cs="Arial"/>
+          <w:color w:val="000000"/>
         </w:rPr>
         <w:t>login</w:t>
       </w:r>
       <w:proofErr w:type="spellEnd"/>
       <w:r>
         <w:rPr>
-          <w:sz w:val="24"/>
-          <w:szCs w:val="24"/>
-        </w:rPr>
-        <w:t xml:space="preserve"> no sistema. Na tela de cadastro do cliente</w:t>
-      </w:r>
-      <w:r>
-        <w:rPr>
-          <w:sz w:val="24"/>
-          <w:szCs w:val="24"/>
-        </w:rPr>
-        <w:t>, o cliente tem</w:t>
-      </w:r>
-      <w:r>
-        <w:rPr>
-          <w:sz w:val="24"/>
-          <w:szCs w:val="24"/>
-        </w:rPr>
-        <w:t xml:space="preserve"> que informar os seguintes dados: nome do usuário*, e-mail*, senha*, telefone de contato, nome completo, </w:t>
-      </w:r>
-      <w:r>
-        <w:rPr>
-          <w:sz w:val="24"/>
-          <w:szCs w:val="24"/>
-        </w:rPr>
-        <w:t xml:space="preserve">gênero (sexo), </w:t>
-      </w:r>
-      <w:r>
-        <w:rPr>
-          <w:sz w:val="24"/>
-          <w:szCs w:val="24"/>
-        </w:rPr>
-        <w:t xml:space="preserve">endereço residencial (país, estado, cidade, CEP, rua, complemento, numero), </w:t>
+          <w:rFonts w:ascii="Arial" w:hAnsi="Arial" w:cs="Arial"/>
+          <w:color w:val="000000"/>
+        </w:rPr>
+        <w:t xml:space="preserve"> no sistema. Na tela de cadastro do cliente, o cliente tem que informar os seguintes dados: nome do usuário*, e-mail*, senha*, telefone de contato, nome completo, gênero (sexo</w:t>
+      </w:r>
+      <w:proofErr w:type="gramStart"/>
+      <w:r>
+        <w:rPr>
+          <w:rFonts w:ascii="Arial" w:hAnsi="Arial" w:cs="Arial"/>
+          <w:color w:val="000000"/>
+        </w:rPr>
+        <w:t>)</w:t>
+      </w:r>
+      <w:proofErr w:type="gramEnd"/>
+      <w:r>
+        <w:rPr>
+          <w:rFonts w:ascii="Arial" w:hAnsi="Arial" w:cs="Arial"/>
+          <w:color w:val="000000"/>
+        </w:rPr>
+        <w:t xml:space="preserve">*, endereço residencial (país, estado, cidade, CEP, rua, complemento, numero), </w:t>
       </w:r>
       <w:proofErr w:type="spellStart"/>
       <w:r>
         <w:rPr>
-          <w:sz w:val="24"/>
-          <w:szCs w:val="24"/>
+          <w:rFonts w:ascii="Arial" w:hAnsi="Arial" w:cs="Arial"/>
+          <w:color w:val="000000"/>
         </w:rPr>
         <w:t>facebook</w:t>
       </w:r>
       <w:proofErr w:type="spellEnd"/>
       <w:r>
         <w:rPr>
-          <w:sz w:val="24"/>
-          <w:szCs w:val="24"/>
+          <w:rFonts w:ascii="Arial" w:hAnsi="Arial" w:cs="Arial"/>
+          <w:color w:val="000000"/>
         </w:rPr>
         <w:t xml:space="preserve">, </w:t>
       </w:r>
       <w:proofErr w:type="spellStart"/>
       <w:r>
         <w:rPr>
-          <w:sz w:val="24"/>
-          <w:szCs w:val="24"/>
+          <w:rFonts w:ascii="Arial" w:hAnsi="Arial" w:cs="Arial"/>
+          <w:color w:val="000000"/>
         </w:rPr>
         <w:t>instagram</w:t>
       </w:r>
       <w:proofErr w:type="spellEnd"/>
       <w:r>
         <w:rPr>
-          <w:sz w:val="24"/>
-          <w:szCs w:val="24"/>
+          <w:rFonts w:ascii="Arial" w:hAnsi="Arial" w:cs="Arial"/>
+          <w:color w:val="000000"/>
         </w:rPr>
         <w:t>. Os dados como redes sociais (</w:t>
       </w:r>
       <w:proofErr w:type="spellStart"/>
       <w:r>
         <w:rPr>
-          <w:sz w:val="24"/>
-          <w:szCs w:val="24"/>
+          <w:rFonts w:ascii="Arial" w:hAnsi="Arial" w:cs="Arial"/>
+          <w:color w:val="000000"/>
         </w:rPr>
         <w:t>facebook</w:t>
       </w:r>
       <w:proofErr w:type="spellEnd"/>
       <w:r>
         <w:rPr>
-          <w:sz w:val="24"/>
-          <w:szCs w:val="24"/>
+          <w:rFonts w:ascii="Arial" w:hAnsi="Arial" w:cs="Arial"/>
+          <w:color w:val="000000"/>
         </w:rPr>
         <w:t xml:space="preserve"> ou </w:t>
       </w:r>
       <w:proofErr w:type="spellStart"/>
       <w:r>
         <w:rPr>
-          <w:sz w:val="24"/>
-          <w:szCs w:val="24"/>
+          <w:rFonts w:ascii="Arial" w:hAnsi="Arial" w:cs="Arial"/>
+          <w:color w:val="000000"/>
         </w:rPr>
         <w:t>instagram</w:t>
       </w:r>
       <w:proofErr w:type="spellEnd"/>
       <w:r>
         <w:rPr>
-          <w:sz w:val="24"/>
-          <w:szCs w:val="24"/>
-        </w:rPr>
-        <w:t>) serão um meio de divulgação de suas peças com o envio de promoções ou novos produtos, também no sistema o cliente registrado poderá visualizar o carrinho de compras conforme ele esteja adicionando produtos.</w:t>
+          <w:rFonts w:ascii="Arial" w:hAnsi="Arial" w:cs="Arial"/>
+          <w:color w:val="000000"/>
+        </w:rPr>
+        <w:t>) serão um meio de divulgação de suas peças com o envio de promoções de novos produtos, também no sistema o cliente registrado poderá visualizar o carrinho de compras conforme ele esteja adicionando produtos.</w:t>
       </w:r>
     </w:p>
     <w:p>
       <w:pPr>
-        <w:spacing w:before="120"/>
-        <w:ind w:firstLine="709"/>
+        <w:pStyle w:val="NormalWeb"/>
+        <w:spacing w:before="120" w:beforeAutospacing="0" w:after="0" w:afterAutospacing="0"/>
+        <w:ind w:firstLine="700"/>
         <w:jc w:val="both"/>
       </w:pPr>
       <w:r>
         <w:rPr>
-          <w:sz w:val="24"/>
-          <w:szCs w:val="24"/>
-        </w:rPr>
-        <w:t xml:space="preserve">O cliente não registrado terá o acesso básico de </w:t>
-      </w:r>
-      <w:r>
-        <w:rPr>
-          <w:sz w:val="24"/>
-          <w:szCs w:val="24"/>
-        </w:rPr>
-        <w:t>visualização e consulta por categoria</w:t>
-      </w:r>
-      <w:r>
-        <w:rPr>
-          <w:sz w:val="24"/>
-          <w:szCs w:val="24"/>
-        </w:rPr>
-        <w:t xml:space="preserve"> e cadastro, </w:t>
-      </w:r>
-      <w:r>
-        <w:rPr>
-          <w:sz w:val="24"/>
-          <w:szCs w:val="24"/>
-        </w:rPr>
-        <w:t>já</w:t>
-      </w:r>
-      <w:r>
-        <w:rPr>
-          <w:sz w:val="24"/>
-          <w:szCs w:val="24"/>
-        </w:rPr>
-        <w:t xml:space="preserve"> às telas de solicitações</w:t>
-      </w:r>
-      <w:r>
-        <w:rPr>
-          <w:sz w:val="24"/>
-          <w:szCs w:val="24"/>
-        </w:rPr>
-        <w:t xml:space="preserve"> de pedidos de peças</w:t>
-      </w:r>
-      <w:r>
-        <w:rPr>
-          <w:sz w:val="24"/>
-          <w:szCs w:val="24"/>
-        </w:rPr>
-        <w:t xml:space="preserve"> ou de compras somente </w:t>
-      </w:r>
-      <w:r>
-        <w:rPr>
-          <w:sz w:val="24"/>
-          <w:szCs w:val="24"/>
-        </w:rPr>
-        <w:t>depois de</w:t>
-      </w:r>
-      <w:r>
-        <w:rPr>
-          <w:sz w:val="24"/>
-          <w:szCs w:val="24"/>
-        </w:rPr>
-        <w:t xml:space="preserve"> efetuado cadastro. </w:t>
+          <w:rFonts w:ascii="Arial" w:hAnsi="Arial" w:cs="Arial"/>
+          <w:color w:val="000000"/>
+        </w:rPr>
+        <w:t>O cliente não registrado terá o acesso básico de visualização e consulta por categoria e cadastro, já às telas de solicitações de pedidos de peças ou de compras somente depois de efetuado cadastro.</w:t>
       </w:r>
     </w:p>
     <w:p>
       <w:pPr>
-        <w:spacing w:before="120"/>
-        <w:ind w:firstLine="709"/>
+        <w:pStyle w:val="NormalWeb"/>
+        <w:spacing w:before="120" w:beforeAutospacing="0" w:after="0" w:afterAutospacing="0"/>
+        <w:ind w:firstLine="700"/>
         <w:jc w:val="both"/>
       </w:pPr>
       <w:r>
         <w:rPr>
-          <w:sz w:val="24"/>
-          <w:szCs w:val="24"/>
-        </w:rPr>
-        <w:t xml:space="preserve"> A solicitação de pedidos</w:t>
-      </w:r>
-      <w:r>
-        <w:rPr>
-          <w:sz w:val="24"/>
-          <w:szCs w:val="24"/>
-        </w:rPr>
-        <w:t xml:space="preserve"> de peças</w:t>
-      </w:r>
-      <w:r>
-        <w:rPr>
-          <w:sz w:val="24"/>
-          <w:szCs w:val="24"/>
-        </w:rPr>
-        <w:t xml:space="preserve"> por encomenda será feita ao clicar no </w:t>
-      </w:r>
-      <w:r>
-        <w:rPr>
-          <w:sz w:val="24"/>
-          <w:szCs w:val="24"/>
-        </w:rPr>
-        <w:t xml:space="preserve">botão </w:t>
-      </w:r>
-      <w:r>
-        <w:rPr>
-          <w:sz w:val="24"/>
-          <w:szCs w:val="24"/>
-        </w:rPr>
-        <w:t>que não estiver disponível no estoque na área de visualização de</w:t>
-      </w:r>
-      <w:r>
-        <w:rPr>
-          <w:sz w:val="24"/>
-          <w:szCs w:val="24"/>
-        </w:rPr>
-        <w:t xml:space="preserve"> detalhe</w:t>
-      </w:r>
-      <w:r>
-        <w:rPr>
-          <w:sz w:val="24"/>
-          <w:szCs w:val="24"/>
-        </w:rPr>
-        <w:t xml:space="preserve"> do</w:t>
-      </w:r>
-      <w:r>
-        <w:rPr>
-          <w:sz w:val="24"/>
-          <w:szCs w:val="24"/>
-        </w:rPr>
-        <w:t xml:space="preserve"> produto</w:t>
-      </w:r>
-      <w:r>
-        <w:rPr>
-          <w:sz w:val="24"/>
-          <w:szCs w:val="24"/>
-        </w:rPr>
-        <w:t xml:space="preserve">, existira um campo não obrigatório para descrever a solicitação do produto, já na área de compra do produto </w:t>
-      </w:r>
-      <w:r>
-        <w:rPr>
-          <w:sz w:val="24"/>
-          <w:szCs w:val="24"/>
-        </w:rPr>
-        <w:t xml:space="preserve">existiram dois opções a primeira é a finalizar compra que </w:t>
-      </w:r>
-      <w:r>
-        <w:rPr>
-          <w:sz w:val="24"/>
-          <w:szCs w:val="24"/>
-        </w:rPr>
-        <w:t xml:space="preserve">só será realizada na forma de pagamento eletrônico via cartão de credito, </w:t>
-      </w:r>
-      <w:r>
-        <w:rPr>
-          <w:sz w:val="24"/>
-          <w:szCs w:val="24"/>
-        </w:rPr>
-        <w:t xml:space="preserve">e a outra é voltar para o carrinho de compras, que </w:t>
-      </w:r>
-      <w:r>
-        <w:rPr>
-          <w:sz w:val="24"/>
-          <w:szCs w:val="24"/>
-        </w:rPr>
-        <w:t>só será finalizada se o</w:t>
-      </w:r>
-      <w:r>
-        <w:rPr>
-          <w:sz w:val="24"/>
-          <w:szCs w:val="24"/>
-        </w:rPr>
-        <w:t xml:space="preserve"> cliente registrado (usuário)</w:t>
-      </w:r>
-      <w:r>
-        <w:rPr>
-          <w:sz w:val="24"/>
-          <w:szCs w:val="24"/>
-        </w:rPr>
-        <w:t xml:space="preserve"> estive</w:t>
-      </w:r>
-      <w:r>
-        <w:rPr>
-          <w:sz w:val="24"/>
-          <w:szCs w:val="24"/>
-        </w:rPr>
-        <w:t>r</w:t>
-      </w:r>
-      <w:r>
-        <w:rPr>
-          <w:sz w:val="24"/>
-          <w:szCs w:val="24"/>
-        </w:rPr>
-        <w:t xml:space="preserve"> devidamente autenticada </w:t>
-      </w:r>
-      <w:r>
-        <w:rPr>
-          <w:sz w:val="24"/>
-          <w:szCs w:val="24"/>
-        </w:rPr>
-        <w:t xml:space="preserve">e autorizada </w:t>
-      </w:r>
-      <w:r>
-        <w:rPr>
-          <w:sz w:val="24"/>
-          <w:szCs w:val="24"/>
-        </w:rPr>
-        <w:t>pelo sistema.</w:t>
+          <w:rFonts w:ascii="Arial" w:hAnsi="Arial" w:cs="Arial"/>
+          <w:color w:val="000000"/>
+        </w:rPr>
+        <w:t>Nos produtos que não estiverem disponíveis no estoque irão para o status indisponível, existirá uma opção para o cliente realizar o pedido, na tela de detalhamento do produto com o status indisponível. O sistema verificará se tem uma solicitação de pedido para o produto, se tiver o sistema irá armazenar o produto no carrinho de compra do cliente que realizou o pedido, e enviar um e-mail informado que o produto está disponível no carrinho de compra com o prazo de 24 horas, se não houver a confirmação da compra o produto sairá do carrinho de compra e está disponível no estoque.</w:t>
       </w:r>
     </w:p>
     <w:p>
       <w:pPr>
-        <w:spacing w:before="120"/>
-        <w:ind w:firstLine="709"/>
+        <w:pStyle w:val="NormalWeb"/>
+        <w:spacing w:before="120" w:beforeAutospacing="0" w:after="0" w:afterAutospacing="0"/>
+        <w:ind w:firstLine="700"/>
         <w:jc w:val="both"/>
       </w:pPr>
       <w:r>
         <w:rPr>
-          <w:sz w:val="24"/>
-          <w:szCs w:val="24"/>
-        </w:rPr>
-        <w:t xml:space="preserve">Uns dos principais funcionalidades do sistema </w:t>
-      </w:r>
-      <w:r>
-        <w:rPr>
-          <w:sz w:val="24"/>
-          <w:szCs w:val="24"/>
-        </w:rPr>
-        <w:t xml:space="preserve">é </w:t>
-      </w:r>
-      <w:r>
-        <w:rPr>
-          <w:sz w:val="24"/>
-          <w:szCs w:val="24"/>
-        </w:rPr>
-        <w:t>manutenção e o controle de suas peças de roupas</w:t>
-      </w:r>
-      <w:r>
-        <w:rPr>
-          <w:sz w:val="24"/>
-          <w:szCs w:val="24"/>
-        </w:rPr>
-        <w:t xml:space="preserve"> no estoque</w:t>
-      </w:r>
-      <w:r>
-        <w:rPr>
-          <w:sz w:val="24"/>
-          <w:szCs w:val="24"/>
-        </w:rPr>
-        <w:t xml:space="preserve">. Por essa razão haverá um modulo do sistema que só o administrado terá o acesso como o cadastro de produtos, alteração do status do produto (disponível ou indisponível), também a pesquisa </w:t>
-      </w:r>
-      <w:r>
-        <w:rPr>
-          <w:sz w:val="24"/>
-          <w:szCs w:val="24"/>
-        </w:rPr>
-        <w:t>de solicitações por período</w:t>
-      </w:r>
-      <w:r>
-        <w:rPr>
-          <w:sz w:val="24"/>
-          <w:szCs w:val="24"/>
-        </w:rPr>
-        <w:t xml:space="preserve"> a emissão de relatórios.</w:t>
+          <w:rFonts w:ascii="Arial" w:hAnsi="Arial" w:cs="Arial"/>
+          <w:color w:val="000000"/>
+        </w:rPr>
+        <w:t xml:space="preserve">Na tela de compras de produtos existiam duas opções, a primeira é finalizar a compra que antes de finalizar tem que informando os campos de parcelamento que no sistema só será permitido até 12 vezes, o frete será de </w:t>
+      </w:r>
+      <w:r>
+        <w:rPr>
+          <w:rFonts w:ascii="Arial" w:hAnsi="Arial" w:cs="Arial"/>
+          <w:color w:val="000000"/>
+        </w:rPr>
+        <w:t>grátis</w:t>
+      </w:r>
+      <w:r>
+        <w:rPr>
+          <w:rFonts w:ascii="Arial" w:hAnsi="Arial" w:cs="Arial"/>
+          <w:color w:val="000000"/>
+        </w:rPr>
+        <w:t xml:space="preserve"> para todo </w:t>
+      </w:r>
+      <w:r>
+        <w:rPr>
+          <w:rFonts w:ascii="Arial" w:hAnsi="Arial" w:cs="Arial"/>
+          <w:color w:val="000000"/>
+        </w:rPr>
+        <w:t>B</w:t>
+      </w:r>
+      <w:r>
+        <w:rPr>
+          <w:rFonts w:ascii="Arial" w:hAnsi="Arial" w:cs="Arial"/>
+          <w:color w:val="000000"/>
+        </w:rPr>
+        <w:t>rasil até no valor do produto acima de 200 reais, e só será realizada a forma de pagamento via cartão de crédito, que só será finalizada a compra se o cliente for registrado e estiver devidamente autenticado e autorizado pelo sistema, e a segunda opção é voltar ao carrinho de compras e adicionar o produto na lista de visualização.</w:t>
       </w:r>
     </w:p>
     <w:p>
       <w:pPr>
-        <w:spacing w:before="120"/>
-        <w:ind w:firstLine="709"/>
+        <w:pStyle w:val="NormalWeb"/>
+        <w:spacing w:before="120" w:beforeAutospacing="0" w:after="0" w:afterAutospacing="0"/>
+        <w:ind w:firstLine="700"/>
         <w:jc w:val="both"/>
       </w:pPr>
       <w:r>
         <w:rPr>
-          <w:sz w:val="24"/>
-          <w:szCs w:val="24"/>
-        </w:rPr>
-        <w:t>Na tela de cadastro de produtos serão informados os seguintes dados: nome, cor, tamanho, preço,</w:t>
-      </w:r>
-      <w:r>
-        <w:rPr>
-          <w:sz w:val="24"/>
-          <w:szCs w:val="24"/>
-        </w:rPr>
-        <w:t xml:space="preserve"> parcelas,</w:t>
-      </w:r>
-      <w:r>
-        <w:rPr>
-          <w:sz w:val="24"/>
-          <w:szCs w:val="24"/>
-        </w:rPr>
-        <w:t xml:space="preserve"> categoria e foto. Na tela de alteração do produto só será permitida a alteração dos dados: nome, foto, preço e status. </w:t>
+          <w:rFonts w:ascii="Arial" w:hAnsi="Arial" w:cs="Arial"/>
+          <w:color w:val="000000"/>
+        </w:rPr>
+        <w:t>Uns dos principais funcionalidades do sistema é manutenção e o controle de suas peças de roupas no estoque. Por essa razão haverá um módulo do sistema que só o administrado terá o acesso ao cadastro de produtos, alteração do status do produto (disponível ou indisponível), também a pesquisa de solicitações de pedidos por período e emissão de relatórios.</w:t>
       </w:r>
     </w:p>
     <w:p>
       <w:pPr>
-        <w:spacing w:before="120"/>
-        <w:ind w:firstLine="709"/>
+        <w:pStyle w:val="NormalWeb"/>
+        <w:spacing w:before="120" w:beforeAutospacing="0" w:after="0" w:afterAutospacing="0"/>
+        <w:ind w:firstLine="700"/>
         <w:jc w:val="both"/>
       </w:pPr>
       <w:r>
         <w:rPr>
-          <w:sz w:val="24"/>
-          <w:szCs w:val="24"/>
-        </w:rPr>
-        <w:t xml:space="preserve">Na tela de pesquisar de solicitação o gerente (administrador) optou por um </w:t>
-      </w:r>
-      <w:proofErr w:type="gramStart"/>
-      <w:r>
-        <w:rPr>
-          <w:sz w:val="24"/>
-          <w:szCs w:val="24"/>
-        </w:rPr>
-        <w:t>feedback</w:t>
-      </w:r>
-      <w:proofErr w:type="gramEnd"/>
-      <w:r>
-        <w:rPr>
-          <w:sz w:val="24"/>
-          <w:szCs w:val="24"/>
-        </w:rPr>
-        <w:t xml:space="preserve"> para as encomendas de peças com uma resposta por e-mail ou pelo telefone de contato. </w:t>
+          <w:rFonts w:ascii="Arial" w:hAnsi="Arial" w:cs="Arial"/>
+          <w:color w:val="000000"/>
+        </w:rPr>
+        <w:t>Na tela de cadastro de produtos serão informados os seguintes dados: nome, cor, tamanho, preço, parcelas, status, categoria e foto. Na tela de alteração do produto só será permitida a alteração dos dados: nome, foto, preço e status.</w:t>
       </w:r>
     </w:p>
     <w:p>
       <w:pPr>
-        <w:spacing w:before="120"/>
-        <w:ind w:firstLine="709"/>
+        <w:pStyle w:val="NormalWeb"/>
+        <w:spacing w:before="120" w:beforeAutospacing="0" w:after="0" w:afterAutospacing="0"/>
+        <w:ind w:firstLine="700"/>
         <w:jc w:val="both"/>
       </w:pPr>
       <w:r>
         <w:rPr>
-          <w:sz w:val="24"/>
-          <w:szCs w:val="24"/>
+          <w:rFonts w:ascii="Arial" w:hAnsi="Arial" w:cs="Arial"/>
+          <w:color w:val="000000"/>
         </w:rPr>
         <w:t>O gerente da loja deseja uma visualização do controle de seus clientes e do estoque, por isso optou por relatórios para uma melhor visualização:</w:t>
       </w:r>
     </w:p>
     <w:p>
       <w:pPr>
-        <w:numPr>
-          <w:ilvl w:val="0"/>
-          <w:numId w:val="2"/>
-        </w:numPr>
-        <w:spacing w:before="120"/>
-        <w:ind w:hanging="360"/>
-        <w:contextualSpacing/>
+        <w:pStyle w:val="NormalWeb"/>
+        <w:spacing w:before="120" w:beforeAutospacing="0" w:after="0" w:afterAutospacing="0"/>
+        <w:ind w:left="1420" w:hanging="360"/>
         <w:jc w:val="both"/>
-        <w:rPr>
-          <w:sz w:val="24"/>
-          <w:szCs w:val="24"/>
-        </w:rPr>
-      </w:pPr>
-      <w:r>
-        <w:rPr>
-          <w:sz w:val="24"/>
-          <w:szCs w:val="24"/>
-        </w:rPr>
-        <w:t xml:space="preserve">A primeira é à venda de produtos por período, que deseja obter os seguintes dados: nome do cliente, nome do produto, categoria do produto, código do produto, preço, data da compra; </w:t>
+      </w:pPr>
+      <w:r>
+        <w:rPr>
+          <w:rFonts w:ascii="Arial" w:hAnsi="Arial" w:cs="Arial"/>
+          <w:color w:val="000000"/>
+        </w:rPr>
+        <w:lastRenderedPageBreak/>
+        <w:t>●</w:t>
+      </w:r>
+      <w:r>
+        <w:rPr>
+          <w:color w:val="000000"/>
+          <w:sz w:val="14"/>
+          <w:szCs w:val="14"/>
+        </w:rPr>
+        <w:t>  </w:t>
+      </w:r>
+      <w:r>
+        <w:rPr>
+          <w:color w:val="000000"/>
+          <w:sz w:val="14"/>
+          <w:szCs w:val="14"/>
+        </w:rPr>
+        <w:t> </w:t>
+      </w:r>
+      <w:r>
+        <w:rPr>
+          <w:rFonts w:ascii="Arial" w:hAnsi="Arial" w:cs="Arial"/>
+          <w:color w:val="000000"/>
+        </w:rPr>
+        <w:t>A primeira é a venda de produtos por período, que deseja obter os seguintes dados: nome do cliente, nome do produto, categoria do produto, código do produto, preço, data da compra;</w:t>
       </w:r>
     </w:p>
     <w:p>
       <w:pPr>
-        <w:numPr>
-          <w:ilvl w:val="0"/>
-          <w:numId w:val="2"/>
-        </w:numPr>
-        <w:ind w:hanging="360"/>
-        <w:contextualSpacing/>
+        <w:pStyle w:val="NormalWeb"/>
+        <w:spacing w:before="0" w:beforeAutospacing="0" w:after="0" w:afterAutospacing="0"/>
+        <w:ind w:left="1420" w:hanging="360"/>
         <w:jc w:val="both"/>
-        <w:rPr>
-          <w:sz w:val="24"/>
-          <w:szCs w:val="24"/>
-        </w:rPr>
-      </w:pPr>
-      <w:r>
-        <w:rPr>
-          <w:sz w:val="24"/>
-          <w:szCs w:val="24"/>
+      </w:pPr>
+      <w:r>
+        <w:rPr>
+          <w:rFonts w:ascii="Arial" w:hAnsi="Arial" w:cs="Arial"/>
+          <w:color w:val="000000"/>
+        </w:rPr>
+        <w:t>●</w:t>
+      </w:r>
+      <w:r>
+        <w:rPr>
+          <w:color w:val="000000"/>
+          <w:sz w:val="14"/>
+          <w:szCs w:val="14"/>
+        </w:rPr>
+        <w:t>  </w:t>
+      </w:r>
+      <w:r>
+        <w:rPr>
+          <w:rFonts w:ascii="Arial" w:hAnsi="Arial" w:cs="Arial"/>
+          <w:color w:val="000000"/>
         </w:rPr>
         <w:t>O segundo é o controle da quantidade de produtos por categoria, também deseja obter os seguintes dados do produto: código, nome, categoria, cor, tamanho, preço, status;</w:t>
       </w:r>
+      <w:bookmarkStart w:id="0" w:name="_GoBack"/>
+      <w:bookmarkEnd w:id="0"/>
     </w:p>
     <w:p>
       <w:pPr>
-        <w:numPr>
-          <w:ilvl w:val="0"/>
-          <w:numId w:val="2"/>
-        </w:numPr>
-        <w:ind w:hanging="360"/>
-        <w:contextualSpacing/>
+        <w:pStyle w:val="NormalWeb"/>
+        <w:spacing w:before="0" w:beforeAutospacing="0" w:after="0" w:afterAutospacing="0"/>
+        <w:ind w:left="1420" w:hanging="360"/>
         <w:jc w:val="both"/>
-        <w:rPr>
-          <w:sz w:val="24"/>
-          <w:szCs w:val="24"/>
-        </w:rPr>
-      </w:pPr>
-      <w:bookmarkStart w:id="0" w:name="_gjdgxs"/>
-      <w:bookmarkEnd w:id="0"/>
-      <w:r>
-        <w:rPr>
-          <w:sz w:val="24"/>
-          <w:szCs w:val="24"/>
-        </w:rPr>
-        <w:t>O terceiro é o controle do</w:t>
-      </w:r>
-      <w:r>
-        <w:rPr>
-          <w:sz w:val="24"/>
-          <w:szCs w:val="24"/>
-        </w:rPr>
-        <w:t>s produtos no</w:t>
-      </w:r>
-      <w:r>
-        <w:rPr>
-          <w:sz w:val="24"/>
-          <w:szCs w:val="24"/>
-        </w:rPr>
-        <w:t xml:space="preserve"> esto</w:t>
-      </w:r>
-      <w:bookmarkStart w:id="1" w:name="_GoBack"/>
-      <w:bookmarkEnd w:id="1"/>
-      <w:r>
-        <w:rPr>
-          <w:sz w:val="24"/>
-          <w:szCs w:val="24"/>
-        </w:rPr>
-        <w:t xml:space="preserve">que por período, também deseja obter os seguintes dados do produto: código, nome, categoria, cor, tamanho, preço, status, data de emissão, data de alteração. </w:t>
-      </w:r>
+      </w:pPr>
+      <w:r>
+        <w:rPr>
+          <w:rFonts w:ascii="Arial" w:hAnsi="Arial" w:cs="Arial"/>
+          <w:color w:val="000000"/>
+        </w:rPr>
+        <w:t>●</w:t>
+      </w:r>
+      <w:r>
+        <w:rPr>
+          <w:color w:val="000000"/>
+          <w:sz w:val="14"/>
+          <w:szCs w:val="14"/>
+        </w:rPr>
+        <w:t>  </w:t>
+      </w:r>
+      <w:r>
+        <w:rPr>
+          <w:rFonts w:ascii="Arial" w:hAnsi="Arial" w:cs="Arial"/>
+          <w:color w:val="000000"/>
+        </w:rPr>
+        <w:t>O terceiro é o controle dos produtos no estoque por período, também deseja obter os seguintes dados do produto: código, nome, categoria, cor, tamanho, preço, status, data de emissão, data de alteração.</w:t>
+      </w:r>
+    </w:p>
+    <w:p>
+      <w:pPr>
+        <w:pStyle w:val="NormalWeb"/>
+        <w:spacing w:before="120" w:beforeAutospacing="0" w:after="0" w:afterAutospacing="0"/>
+        <w:ind w:firstLine="700"/>
+        <w:jc w:val="both"/>
+      </w:pPr>
     </w:p>
     <w:sectPr>
       <w:pgSz w:w="11907" w:h="16840" w:code="9"/>
@@ -1703,6 +1420,20 @@
       <w:contextualSpacing/>
     </w:pPr>
   </w:style>
+  <w:style w:type="paragraph" w:styleId="NormalWeb">
+    <w:name w:val="Normal (Web)"/>
+    <w:basedOn w:val="Normal"/>
+    <w:uiPriority w:val="99"/>
+    <w:unhideWhenUsed/>
+    <w:rsid w:val="00E0349F"/>
+    <w:pPr>
+      <w:spacing w:before="100" w:beforeAutospacing="1" w:after="100" w:afterAutospacing="1"/>
+    </w:pPr>
+    <w:rPr>
+      <w:sz w:val="24"/>
+      <w:szCs w:val="24"/>
+    </w:rPr>
+  </w:style>
 </w:styles>
 </file>
 
@@ -1941,6 +1672,20 @@
       <w:ind w:left="720"/>
       <w:contextualSpacing/>
     </w:pPr>
+  </w:style>
+  <w:style w:type="paragraph" w:styleId="NormalWeb">
+    <w:name w:val="Normal (Web)"/>
+    <w:basedOn w:val="Normal"/>
+    <w:uiPriority w:val="99"/>
+    <w:unhideWhenUsed/>
+    <w:rsid w:val="00E0349F"/>
+    <w:pPr>
+      <w:spacing w:before="100" w:beforeAutospacing="1" w:after="100" w:afterAutospacing="1"/>
+    </w:pPr>
+    <w:rPr>
+      <w:sz w:val="24"/>
+      <w:szCs w:val="24"/>
+    </w:rPr>
   </w:style>
 </w:styles>
 </file>
@@ -2200,7 +1945,7 @@
   <a:extraClrSchemeLst/>
   <a:extLst>
     <a:ext uri="{05A4C25C-085E-4340-85A3-A5531E510DB2}">
-      <thm15:themeFamily xmlns:thm15="http://schemas.microsoft.com/office/thememl/2012/main" xmlns="" name="Office Theme" id="{62F939B6-93AF-4DB8-9C6B-D6C7DFDC589F}" vid="{4A3C46E8-61CC-4603-A589-7422A47A8E4A}"/>
+      <thm15:themeFamily xmlns="" xmlns:thm15="http://schemas.microsoft.com/office/thememl/2012/main" name="Office Theme" id="{62F939B6-93AF-4DB8-9C6B-D6C7DFDC589F}" vid="{4A3C46E8-61CC-4603-A589-7422A47A8E4A}"/>
     </a:ext>
   </a:extLst>
 </a:theme>

</xml_diff>

<commit_message>
5 alteração do documento visão geral
</commit_message>
<xml_diff>
--- a/SistemaEllenConceito.docx
+++ b/SistemaEllenConceito.docx
@@ -391,7 +391,7 @@
                 <w:color w:val="000000"/>
                 <w:sz w:val="20"/>
               </w:rPr>
-              <w:t xml:space="preserve">Análise, Projeto e Implementação de </w:t>
+              <w:t xml:space="preserve">Análise, Projeto e </w:t>
             </w:r>
             <w:proofErr w:type="gramStart"/>
             <w:r>
@@ -401,9 +401,27 @@
                 <w:color w:val="000000"/>
                 <w:sz w:val="20"/>
               </w:rPr>
-              <w:t>Sistemas</w:t>
+              <w:t>Implementação</w:t>
             </w:r>
             <w:proofErr w:type="gramEnd"/>
+            <w:r>
+              <w:rPr>
+                <w:b w:val="0"/>
+                <w:snapToGrid w:val="0"/>
+                <w:color w:val="000000"/>
+                <w:sz w:val="20"/>
+              </w:rPr>
+              <w:t xml:space="preserve"> de </w:t>
+            </w:r>
+            <w:r>
+              <w:rPr>
+                <w:b w:val="0"/>
+                <w:snapToGrid w:val="0"/>
+                <w:color w:val="000000"/>
+                <w:sz w:val="20"/>
+              </w:rPr>
+              <w:t>Sistemas.</w:t>
+            </w:r>
           </w:p>
         </w:tc>
         <w:tc>
@@ -587,62 +605,56 @@
     </w:p>
     <w:p>
       <w:pPr>
-        <w:pStyle w:val="NormalWeb"/>
-        <w:spacing w:before="120" w:beforeAutospacing="0" w:after="0" w:afterAutospacing="0"/>
-        <w:ind w:firstLine="700"/>
+        <w:spacing w:before="120"/>
         <w:jc w:val="both"/>
+        <w:rPr>
+          <w:sz w:val="24"/>
+          <w:szCs w:val="24"/>
+        </w:rPr>
       </w:pPr>
       <w:r>
         <w:rPr>
           <w:rFonts w:ascii="Arial" w:hAnsi="Arial" w:cs="Arial"/>
           <w:color w:val="000000"/>
-        </w:rPr>
-        <w:t>A Ellen Conceito, é uma loja onde se realiza venda de roupas, nos últimos anos vem aumentando sua variedade de peças. Seus clientes estão cada vez mais interessados em visualizar seus produtos com mais flexibilidade e realizar compras via cartão de crédito. Por isso o gerente da loja decidiu planejar um sistema para a divulgação das suas peças, e a realização de compras online e ao mesmo tempo um controle dos produtos no estoque, pedidos, saída dos produtos e quantidade de produtos por categoria.</w:t>
+          <w:sz w:val="22"/>
+          <w:szCs w:val="22"/>
+        </w:rPr>
+        <w:t>A Ellen Conceito, é uma loja onde se realizar venda de roupas, nos últimos anos vem aumentando suas variedades de peças. Seus clientes estão cada vez mais interessados em visualizar seus produtos com mais flexibilidade e realizar compras online. Por isso o gerente da loja decidiu planejar um sistema para a divulgação das suas peças, e a realização de compras online e ao mesmo tempo monitorar o seu controle de produtos no estoque, solicitações de pedidos, as quantidades de saída dos produtos e por categorias.</w:t>
       </w:r>
     </w:p>
     <w:p>
       <w:pPr>
-        <w:pStyle w:val="NormalWeb"/>
-        <w:spacing w:before="120" w:beforeAutospacing="0" w:after="0" w:afterAutospacing="0"/>
-        <w:ind w:firstLine="700"/>
+        <w:spacing w:before="120"/>
         <w:jc w:val="both"/>
+        <w:rPr>
+          <w:sz w:val="24"/>
+          <w:szCs w:val="24"/>
+        </w:rPr>
       </w:pPr>
       <w:r>
         <w:rPr>
           <w:rFonts w:ascii="Arial" w:hAnsi="Arial" w:cs="Arial"/>
           <w:color w:val="000000"/>
-        </w:rPr>
-        <w:t xml:space="preserve">Como medida de segurança na hora da identificação do usuário o gerente optou que o cliente que realizasse as compras somente depois de efetuado registro ou </w:t>
+          <w:sz w:val="22"/>
+          <w:szCs w:val="22"/>
+        </w:rPr>
+        <w:t>Como medida de segurança o sistema ira tem um módulo de identificação e autorização do cliente para efetuar as solicitações de produtos ou de compras, para isso o cliente tem que existir um cadastro no sistema. Para efetuar o cadastro o cliente tem que informar os seguintes dados: nome do usuário*, e-mail*, senha*, telefone de contato, nome completo, gênero (sexo</w:t>
       </w:r>
-      <w:proofErr w:type="spellStart"/>
       <w:r>
         <w:rPr>
           <w:rFonts w:ascii="Arial" w:hAnsi="Arial" w:cs="Arial"/>
           <w:color w:val="000000"/>
-        </w:rPr>
-        <w:t>login</w:t>
+          <w:sz w:val="22"/>
+          <w:szCs w:val="22"/>
+        </w:rPr>
+        <w:t xml:space="preserve">) </w:t>
       </w:r>
-      <w:proofErr w:type="spellEnd"/>
       <w:r>
         <w:rPr>
           <w:rFonts w:ascii="Arial" w:hAnsi="Arial" w:cs="Arial"/>
           <w:color w:val="000000"/>
-        </w:rPr>
-        <w:t xml:space="preserve"> no sistema. Na tela de cadastro do cliente, o cliente tem que informar os seguintes dados: nome do usuário*, e-mail*, senha*, telefone de contato, nome completo, gênero (sexo</w:t>
-      </w:r>
-      <w:proofErr w:type="gramStart"/>
-      <w:r>
-        <w:rPr>
-          <w:rFonts w:ascii="Arial" w:hAnsi="Arial" w:cs="Arial"/>
-          <w:color w:val="000000"/>
-        </w:rPr>
-        <w:t>)</w:t>
-      </w:r>
-      <w:proofErr w:type="gramEnd"/>
-      <w:r>
-        <w:rPr>
-          <w:rFonts w:ascii="Arial" w:hAnsi="Arial" w:cs="Arial"/>
-          <w:color w:val="000000"/>
+          <w:sz w:val="22"/>
+          <w:szCs w:val="22"/>
         </w:rPr>
         <w:t xml:space="preserve">*, endereço residencial (país, estado, cidade, CEP, rua, complemento, numero), </w:t>
       </w:r>
@@ -651,6 +663,8 @@
         <w:rPr>
           <w:rFonts w:ascii="Arial" w:hAnsi="Arial" w:cs="Arial"/>
           <w:color w:val="000000"/>
+          <w:sz w:val="22"/>
+          <w:szCs w:val="22"/>
         </w:rPr>
         <w:t>facebook</w:t>
       </w:r>
@@ -659,6 +673,8 @@
         <w:rPr>
           <w:rFonts w:ascii="Arial" w:hAnsi="Arial" w:cs="Arial"/>
           <w:color w:val="000000"/>
+          <w:sz w:val="22"/>
+          <w:szCs w:val="22"/>
         </w:rPr>
         <w:t xml:space="preserve">, </w:t>
       </w:r>
@@ -667,6 +683,8 @@
         <w:rPr>
           <w:rFonts w:ascii="Arial" w:hAnsi="Arial" w:cs="Arial"/>
           <w:color w:val="000000"/>
+          <w:sz w:val="22"/>
+          <w:szCs w:val="22"/>
         </w:rPr>
         <w:t>instagram</w:t>
       </w:r>
@@ -675,268 +693,163 @@
         <w:rPr>
           <w:rFonts w:ascii="Arial" w:hAnsi="Arial" w:cs="Arial"/>
           <w:color w:val="000000"/>
-        </w:rPr>
-        <w:t>. Os dados como redes sociais (</w:t>
-      </w:r>
-      <w:proofErr w:type="spellStart"/>
-      <w:r>
-        <w:rPr>
-          <w:rFonts w:ascii="Arial" w:hAnsi="Arial" w:cs="Arial"/>
-          <w:color w:val="000000"/>
-        </w:rPr>
-        <w:t>facebook</w:t>
-      </w:r>
-      <w:proofErr w:type="spellEnd"/>
-      <w:r>
-        <w:rPr>
-          <w:rFonts w:ascii="Arial" w:hAnsi="Arial" w:cs="Arial"/>
-          <w:color w:val="000000"/>
-        </w:rPr>
-        <w:t xml:space="preserve"> ou </w:t>
-      </w:r>
-      <w:proofErr w:type="spellStart"/>
-      <w:r>
-        <w:rPr>
-          <w:rFonts w:ascii="Arial" w:hAnsi="Arial" w:cs="Arial"/>
-          <w:color w:val="000000"/>
-        </w:rPr>
-        <w:t>instagram</w:t>
-      </w:r>
-      <w:proofErr w:type="spellEnd"/>
-      <w:r>
-        <w:rPr>
-          <w:rFonts w:ascii="Arial" w:hAnsi="Arial" w:cs="Arial"/>
-          <w:color w:val="000000"/>
-        </w:rPr>
-        <w:t>) serão um meio de divulgação de suas peças com o envio de promoções de novos produtos, também no sistema o cliente registrado poderá visualizar o carrinho de compras conforme ele esteja adicionando produtos.</w:t>
-      </w:r>
-    </w:p>
-    <w:p>
-      <w:pPr>
-        <w:pStyle w:val="NormalWeb"/>
-        <w:spacing w:before="120" w:beforeAutospacing="0" w:after="0" w:afterAutospacing="0"/>
-        <w:ind w:firstLine="700"/>
-        <w:jc w:val="both"/>
-      </w:pPr>
-      <w:r>
-        <w:rPr>
-          <w:rFonts w:ascii="Arial" w:hAnsi="Arial" w:cs="Arial"/>
-          <w:color w:val="000000"/>
-        </w:rPr>
-        <w:t>O cliente não registrado terá o acesso básico de visualização e consulta por categoria e cadastro, já às telas de solicitações de pedidos de peças ou de compras somente depois de efetuado cadastro.</w:t>
-      </w:r>
-    </w:p>
-    <w:p>
-      <w:pPr>
-        <w:pStyle w:val="NormalWeb"/>
-        <w:spacing w:before="120" w:beforeAutospacing="0" w:after="0" w:afterAutospacing="0"/>
-        <w:ind w:firstLine="700"/>
-        <w:jc w:val="both"/>
-      </w:pPr>
-      <w:r>
-        <w:rPr>
-          <w:rFonts w:ascii="Arial" w:hAnsi="Arial" w:cs="Arial"/>
-          <w:color w:val="000000"/>
-        </w:rPr>
-        <w:t>Nos produtos que não estiverem disponíveis no estoque irão para o status indisponível, existirá uma opção para o cliente realizar o pedido, na tela de detalhamento do produto com o status indisponível. O sistema verificará se tem uma solicitação de pedido para o produto, se tiver o sistema irá armazenar o produto no carrinho de compra do cliente que realizou o pedido, e enviar um e-mail informado que o produto está disponível no carrinho de compra com o prazo de 24 horas, se não houver a confirmação da compra o produto sairá do carrinho de compra e está disponível no estoque.</w:t>
-      </w:r>
-    </w:p>
-    <w:p>
-      <w:pPr>
-        <w:pStyle w:val="NormalWeb"/>
-        <w:spacing w:before="120" w:beforeAutospacing="0" w:after="0" w:afterAutospacing="0"/>
-        <w:ind w:firstLine="700"/>
-        <w:jc w:val="both"/>
-      </w:pPr>
-      <w:r>
-        <w:rPr>
-          <w:rFonts w:ascii="Arial" w:hAnsi="Arial" w:cs="Arial"/>
-          <w:color w:val="000000"/>
-        </w:rPr>
-        <w:t xml:space="preserve">Na tela de compras de produtos existiam duas opções, a primeira é finalizar a compra que antes de finalizar tem que informando os campos de parcelamento que no sistema só será permitido até 12 vezes, o frete será de </w:t>
-      </w:r>
-      <w:r>
-        <w:rPr>
-          <w:rFonts w:ascii="Arial" w:hAnsi="Arial" w:cs="Arial"/>
-          <w:color w:val="000000"/>
-        </w:rPr>
-        <w:t>grátis</w:t>
-      </w:r>
-      <w:r>
-        <w:rPr>
-          <w:rFonts w:ascii="Arial" w:hAnsi="Arial" w:cs="Arial"/>
-          <w:color w:val="000000"/>
-        </w:rPr>
-        <w:t xml:space="preserve"> para todo </w:t>
-      </w:r>
-      <w:r>
-        <w:rPr>
-          <w:rFonts w:ascii="Arial" w:hAnsi="Arial" w:cs="Arial"/>
-          <w:color w:val="000000"/>
-        </w:rPr>
-        <w:t>B</w:t>
-      </w:r>
-      <w:r>
-        <w:rPr>
-          <w:rFonts w:ascii="Arial" w:hAnsi="Arial" w:cs="Arial"/>
-          <w:color w:val="000000"/>
-        </w:rPr>
-        <w:t>rasil até no valor do produto acima de 200 reais, e só será realizada a forma de pagamento via cartão de crédito, que só será finalizada a compra se o cliente for registrado e estiver devidamente autenticado e autorizado pelo sistema, e a segunda opção é voltar ao carrinho de compras e adicionar o produto na lista de visualização.</w:t>
-      </w:r>
-    </w:p>
-    <w:p>
-      <w:pPr>
-        <w:pStyle w:val="NormalWeb"/>
-        <w:spacing w:before="120" w:beforeAutospacing="0" w:after="0" w:afterAutospacing="0"/>
-        <w:ind w:firstLine="700"/>
-        <w:jc w:val="both"/>
-      </w:pPr>
-      <w:r>
-        <w:rPr>
-          <w:rFonts w:ascii="Arial" w:hAnsi="Arial" w:cs="Arial"/>
-          <w:color w:val="000000"/>
-        </w:rPr>
-        <w:t>Uns dos principais funcionalidades do sistema é manutenção e o controle de suas peças de roupas no estoque. Por essa razão haverá um módulo do sistema que só o administrado terá o acesso ao cadastro de produtos, alteração do status do produto (disponível ou indisponível), também a pesquisa de solicitações de pedidos por período e emissão de relatórios.</w:t>
-      </w:r>
-    </w:p>
-    <w:p>
-      <w:pPr>
-        <w:pStyle w:val="NormalWeb"/>
-        <w:spacing w:before="120" w:beforeAutospacing="0" w:after="0" w:afterAutospacing="0"/>
-        <w:ind w:firstLine="700"/>
-        <w:jc w:val="both"/>
-      </w:pPr>
-      <w:r>
-        <w:rPr>
-          <w:rFonts w:ascii="Arial" w:hAnsi="Arial" w:cs="Arial"/>
-          <w:color w:val="000000"/>
-        </w:rPr>
-        <w:t>Na tela de cadastro de produtos serão informados os seguintes dados: nome, cor, tamanho, preço, parcelas, status, categoria e foto. Na tela de alteração do produto só será permitida a alteração dos dados: nome, foto, preço e status.</w:t>
-      </w:r>
-    </w:p>
-    <w:p>
-      <w:pPr>
-        <w:pStyle w:val="NormalWeb"/>
-        <w:spacing w:before="120" w:beforeAutospacing="0" w:after="0" w:afterAutospacing="0"/>
-        <w:ind w:firstLine="700"/>
-        <w:jc w:val="both"/>
-      </w:pPr>
-      <w:r>
-        <w:rPr>
-          <w:rFonts w:ascii="Arial" w:hAnsi="Arial" w:cs="Arial"/>
-          <w:color w:val="000000"/>
-        </w:rPr>
-        <w:t>O gerente da loja deseja uma visualização do controle de seus clientes e do estoque, por isso optou por relatórios para uma melhor visualização:</w:t>
-      </w:r>
-    </w:p>
-    <w:p>
-      <w:pPr>
-        <w:pStyle w:val="NormalWeb"/>
-        <w:spacing w:before="120" w:beforeAutospacing="0" w:after="0" w:afterAutospacing="0"/>
-        <w:ind w:left="1420" w:hanging="360"/>
-        <w:jc w:val="both"/>
-      </w:pPr>
-      <w:r>
-        <w:rPr>
-          <w:rFonts w:ascii="Arial" w:hAnsi="Arial" w:cs="Arial"/>
-          <w:color w:val="000000"/>
-        </w:rPr>
-        <w:lastRenderedPageBreak/>
-        <w:t>●</w:t>
-      </w:r>
-      <w:r>
-        <w:rPr>
-          <w:color w:val="000000"/>
-          <w:sz w:val="14"/>
-          <w:szCs w:val="14"/>
-        </w:rPr>
-        <w:t>  </w:t>
-      </w:r>
-      <w:r>
-        <w:rPr>
-          <w:color w:val="000000"/>
-          <w:sz w:val="14"/>
-          <w:szCs w:val="14"/>
-        </w:rPr>
-        <w:t> </w:t>
-      </w:r>
-      <w:r>
-        <w:rPr>
-          <w:rFonts w:ascii="Arial" w:hAnsi="Arial" w:cs="Arial"/>
-          <w:color w:val="000000"/>
-        </w:rPr>
-        <w:t>A primeira é a venda de produtos por período, que deseja obter os seguintes dados: nome do cliente, nome do produto, categoria do produto, código do produto, preço, data da compra;</w:t>
-      </w:r>
-    </w:p>
-    <w:p>
-      <w:pPr>
-        <w:pStyle w:val="NormalWeb"/>
-        <w:spacing w:before="0" w:beforeAutospacing="0" w:after="0" w:afterAutospacing="0"/>
-        <w:ind w:left="1420" w:hanging="360"/>
-        <w:jc w:val="both"/>
-      </w:pPr>
-      <w:r>
-        <w:rPr>
-          <w:rFonts w:ascii="Arial" w:hAnsi="Arial" w:cs="Arial"/>
-          <w:color w:val="000000"/>
-        </w:rPr>
-        <w:t>●</w:t>
-      </w:r>
-      <w:r>
-        <w:rPr>
-          <w:color w:val="000000"/>
-          <w:sz w:val="14"/>
-          <w:szCs w:val="14"/>
-        </w:rPr>
-        <w:t>  </w:t>
-      </w:r>
-      <w:r>
-        <w:rPr>
-          <w:rFonts w:ascii="Arial" w:hAnsi="Arial" w:cs="Arial"/>
-          <w:color w:val="000000"/>
-        </w:rPr>
-        <w:t>O segundo é o controle da quantidade de produtos por categoria, também deseja obter os seguintes dados do produto: código, nome, categoria, cor, tamanho, preço, status;</w:t>
+          <w:sz w:val="22"/>
+          <w:szCs w:val="22"/>
+        </w:rPr>
+        <w:t>.</w:t>
       </w:r>
       <w:bookmarkStart w:id="0" w:name="_GoBack"/>
       <w:bookmarkEnd w:id="0"/>
     </w:p>
     <w:p>
       <w:pPr>
-        <w:pStyle w:val="NormalWeb"/>
-        <w:spacing w:before="0" w:beforeAutospacing="0" w:after="0" w:afterAutospacing="0"/>
-        <w:ind w:left="1420" w:hanging="360"/>
+        <w:spacing w:before="120"/>
         <w:jc w:val="both"/>
+        <w:rPr>
+          <w:sz w:val="24"/>
+          <w:szCs w:val="24"/>
+        </w:rPr>
       </w:pPr>
       <w:r>
         <w:rPr>
           <w:rFonts w:ascii="Arial" w:hAnsi="Arial" w:cs="Arial"/>
           <w:color w:val="000000"/>
-        </w:rPr>
-        <w:t>●</w:t>
+          <w:sz w:val="22"/>
+          <w:szCs w:val="22"/>
+        </w:rPr>
+        <w:t>Mais existirá o acesso que o cliente que não esteja cadastrado, só terá o acesso de visualizar as divulgações ou detalhamento dos produtos e</w:t>
       </w:r>
       <w:r>
         <w:rPr>
+          <w:rFonts w:ascii="Arial" w:hAnsi="Arial" w:cs="Arial"/>
           <w:color w:val="000000"/>
-          <w:sz w:val="14"/>
-          <w:szCs w:val="14"/>
-        </w:rPr>
-        <w:t>  </w:t>
+          <w:sz w:val="22"/>
+          <w:szCs w:val="22"/>
+        </w:rPr>
+        <w:t xml:space="preserve"> por</w:t>
       </w:r>
       <w:r>
         <w:rPr>
           <w:rFonts w:ascii="Arial" w:hAnsi="Arial" w:cs="Arial"/>
           <w:color w:val="000000"/>
-        </w:rPr>
-        <w:t>O terceiro é o controle dos produtos no estoque por período, também deseja obter os seguintes dados do produto: código, nome, categoria, cor, tamanho, preço, status, data de emissão, data de alteração.</w:t>
+          <w:sz w:val="22"/>
+          <w:szCs w:val="22"/>
+        </w:rPr>
+        <w:t xml:space="preserve"> consultar </w:t>
+      </w:r>
+      <w:r>
+        <w:rPr>
+          <w:rFonts w:ascii="Arial" w:hAnsi="Arial" w:cs="Arial"/>
+          <w:color w:val="000000"/>
+          <w:sz w:val="22"/>
+          <w:szCs w:val="22"/>
+        </w:rPr>
+        <w:t xml:space="preserve">divididas por </w:t>
+      </w:r>
+      <w:r>
+        <w:rPr>
+          <w:rFonts w:ascii="Arial" w:hAnsi="Arial" w:cs="Arial"/>
+          <w:color w:val="000000"/>
+          <w:sz w:val="22"/>
+          <w:szCs w:val="22"/>
+        </w:rPr>
+        <w:t>categoria.</w:t>
       </w:r>
     </w:p>
     <w:p>
       <w:pPr>
-        <w:pStyle w:val="NormalWeb"/>
-        <w:spacing w:before="120" w:beforeAutospacing="0" w:after="0" w:afterAutospacing="0"/>
-        <w:ind w:firstLine="700"/>
+        <w:spacing w:before="120"/>
         <w:jc w:val="both"/>
-      </w:pPr>
+        <w:rPr>
+          <w:sz w:val="24"/>
+          <w:szCs w:val="24"/>
+        </w:rPr>
+      </w:pPr>
+      <w:r>
+        <w:rPr>
+          <w:rFonts w:ascii="Arial" w:hAnsi="Arial" w:cs="Arial"/>
+          <w:color w:val="000000"/>
+          <w:sz w:val="22"/>
+          <w:szCs w:val="22"/>
+        </w:rPr>
+        <w:t>Nos produtos que não estiverem disponíveis no estoque terão o status indisponível, que existirá uma opção para o cliente realizar a solicitação de pedido, no detalhamento do produto poderá efetuar a solicitação lembrando que o cliente esteja autorizado pelo sistema. O sistema verificará se existir uma solicitação de pedido para o produto com status disponível, se estiver o sistema irá armazenar no módulo de meus pedidos do cliente, e enviará um e-mail informado que o produto está disponível no módulo de meus pedidos com o prazo de 24 horas para a confirmação do produto, caso contrario o produto sairá do módulo de meus pedidos e está disponível no estoque.</w:t>
+      </w:r>
+    </w:p>
+    <w:p>
+      <w:pPr>
+        <w:spacing w:before="120"/>
+        <w:jc w:val="both"/>
+        <w:rPr>
+          <w:sz w:val="24"/>
+          <w:szCs w:val="24"/>
+        </w:rPr>
+      </w:pPr>
+      <w:r>
+        <w:rPr>
+          <w:rFonts w:ascii="Arial" w:hAnsi="Arial" w:cs="Arial"/>
+          <w:color w:val="000000"/>
+          <w:sz w:val="22"/>
+          <w:szCs w:val="22"/>
+        </w:rPr>
+        <w:t>No módulo de compras de produtos existirão duas opções, a primeira é finalizar a compra, mas antes de efetuar a finalização tem que se informando os campos de parcelamento que no sistema só será permitido até 12 vezes, e o frete que será de grátis para todo Brasil até no valor do produto acima de 200 reais, e só será realizada a forma de pagamento via cartão de crédito, e a segunda opção é voltar para o módulo de carrinho de compras que irá conter os produtos selecionados para a compra.</w:t>
+      </w:r>
+    </w:p>
+    <w:p>
+      <w:pPr>
+        <w:spacing w:before="120"/>
+        <w:jc w:val="both"/>
+        <w:rPr>
+          <w:sz w:val="24"/>
+          <w:szCs w:val="24"/>
+        </w:rPr>
+      </w:pPr>
+      <w:r>
+        <w:rPr>
+          <w:rFonts w:ascii="Arial" w:hAnsi="Arial" w:cs="Arial"/>
+          <w:color w:val="000000"/>
+          <w:sz w:val="22"/>
+          <w:szCs w:val="22"/>
+        </w:rPr>
+        <w:t>A outra funcionalidade do sistema é o gerenciamento e o controle de suas peças de roupas no estoque. Por essa razão haverá um módulo de gerenciamento do sistema que só o administrado terá o acesso como o cadastro de produtos, alteração do status do produto (disponível ou indisponível), também a pesquisa de solicitações de pedidos por período e emissão de relatórios.</w:t>
+      </w:r>
+    </w:p>
+    <w:p>
+      <w:pPr>
+        <w:spacing w:before="120"/>
+        <w:jc w:val="both"/>
+        <w:rPr>
+          <w:sz w:val="24"/>
+          <w:szCs w:val="24"/>
+        </w:rPr>
+      </w:pPr>
+      <w:r>
+        <w:rPr>
+          <w:rFonts w:ascii="Arial" w:hAnsi="Arial" w:cs="Arial"/>
+          <w:color w:val="000000"/>
+          <w:sz w:val="22"/>
+          <w:szCs w:val="22"/>
+        </w:rPr>
+        <w:t>No cadastro dos produtos serão informados os seguintes dados: nome, cor, tamanho, preço, parcelas, status, categoria e foto. Na alteração do produto só será permitida a alteração dos dados: nome, foto, preço e status.</w:t>
+      </w:r>
+    </w:p>
+    <w:p>
+      <w:pPr>
+        <w:spacing w:before="120"/>
+        <w:jc w:val="both"/>
+        <w:rPr>
+          <w:sz w:val="24"/>
+          <w:szCs w:val="24"/>
+        </w:rPr>
+      </w:pPr>
+      <w:r>
+        <w:rPr>
+          <w:rFonts w:ascii="Arial" w:hAnsi="Arial" w:cs="Arial"/>
+          <w:color w:val="000000"/>
+          <w:sz w:val="22"/>
+          <w:szCs w:val="22"/>
+        </w:rPr>
+        <w:t>No módulo de gerenciamento do sistema irá conter a emissão de relatórios e a visualização do controle dos seus produtos no estoque e a quantidade de clientes no sistema, como as vendas dos produtos por período, que se se deseja obter os seguintes dados: nome do cliente, nome do produto, categoria do produto, código do produto, preço, data da compra. E a emissão de relatório do controle de produtos no estoque por período.</w:t>
+      </w:r>
     </w:p>
     <w:sectPr>
       <w:pgSz w:w="11907" w:h="16840" w:code="9"/>
@@ -1945,7 +1858,7 @@
   <a:extraClrSchemeLst/>
   <a:extLst>
     <a:ext uri="{05A4C25C-085E-4340-85A3-A5531E510DB2}">
-      <thm15:themeFamily xmlns="" xmlns:thm15="http://schemas.microsoft.com/office/thememl/2012/main" name="Office Theme" id="{62F939B6-93AF-4DB8-9C6B-D6C7DFDC589F}" vid="{4A3C46E8-61CC-4603-A589-7422A47A8E4A}"/>
+      <thm15:themeFamily xmlns:thm15="http://schemas.microsoft.com/office/thememl/2012/main" xmlns="" name="Office Theme" id="{62F939B6-93AF-4DB8-9C6B-D6C7DFDC589F}" vid="{4A3C46E8-61CC-4603-A589-7422A47A8E4A}"/>
     </a:ext>
   </a:extLst>
 </a:theme>

</xml_diff>

<commit_message>
6 alteração do documento de visão
</commit_message>
<xml_diff>
--- a/SistemaEllenConceito.docx
+++ b/SistemaEllenConceito.docx
@@ -591,17 +591,22 @@
     </w:p>
     <w:p>
       <w:pPr>
-        <w:autoSpaceDE w:val="0"/>
-        <w:autoSpaceDN w:val="0"/>
-        <w:adjustRightInd w:val="0"/>
-        <w:rPr>
-          <w:rFonts w:ascii="Times-Bold" w:hAnsi="Times-Bold"/>
-          <w:b/>
-          <w:bCs/>
+        <w:spacing w:before="120"/>
+        <w:jc w:val="both"/>
+        <w:rPr>
           <w:sz w:val="24"/>
-          <w:szCs w:val="30"/>
-        </w:rPr>
-      </w:pPr>
+          <w:szCs w:val="24"/>
+        </w:rPr>
+      </w:pPr>
+      <w:r>
+        <w:rPr>
+          <w:rFonts w:ascii="Arial" w:hAnsi="Arial" w:cs="Arial"/>
+          <w:color w:val="000000"/>
+          <w:sz w:val="22"/>
+          <w:szCs w:val="22"/>
+        </w:rPr>
+        <w:t>A Ellen Conceito, é uma loja onde se realizar venda de roupas, nos últimos anos vem aumentando suas variedades de peças. Seus clientes estão cada vez mais interessados em visualizar seus produtos com mais flexibilidade e realizar compras online. Por isso o gerente da loja decidiu planejar um sistema para a divulgação das suas peças, e a realização de compras online e ao mesmo tempo monitorar o seu controle de produtos no estoque, solicitações de pedidos, as quantidades de saída dos produtos e por categorias.</w:t>
+      </w:r>
     </w:p>
     <w:p>
       <w:pPr>
@@ -619,7 +624,211 @@
           <w:sz w:val="22"/>
           <w:szCs w:val="22"/>
         </w:rPr>
-        <w:t>A Ellen Conceito, é uma loja onde se realizar venda de roupas, nos últimos anos vem aumentando suas variedades de peças. Seus clientes estão cada vez mais interessados em visualizar seus produtos com mais flexibilidade e realizar compras online. Por isso o gerente da loja decidiu planejar um sistema para a divulgação das suas peças, e a realização de compras online e ao mesmo tempo monitorar o seu controle de produtos no estoque, solicitações de pedidos, as quantidades de saída dos produtos e por categorias.</w:t>
+        <w:t xml:space="preserve">Como medida de segurança o sistema ira tem um módulo de identificação e autorização do cliente para efetuar as solicitações de </w:t>
+      </w:r>
+      <w:r>
+        <w:rPr>
+          <w:rFonts w:ascii="Arial" w:hAnsi="Arial" w:cs="Arial"/>
+          <w:color w:val="000000"/>
+          <w:sz w:val="22"/>
+          <w:szCs w:val="22"/>
+        </w:rPr>
+        <w:t xml:space="preserve">pedidos por </w:t>
+      </w:r>
+      <w:r>
+        <w:rPr>
+          <w:rFonts w:ascii="Arial" w:hAnsi="Arial" w:cs="Arial"/>
+          <w:color w:val="000000"/>
+          <w:sz w:val="22"/>
+          <w:szCs w:val="22"/>
+        </w:rPr>
+        <w:t>produtos ou de compras, para isso o cliente tem que existir um cadastro no sistema. Para efetuar o cadastro o cliente tem que informar os seguintes dados: nome do usuário*, e-mail*, senha*, telefone de contato, nome completo, gênero (sexo</w:t>
+      </w:r>
+      <w:r>
+        <w:rPr>
+          <w:rFonts w:ascii="Arial" w:hAnsi="Arial" w:cs="Arial"/>
+          <w:color w:val="000000"/>
+          <w:sz w:val="22"/>
+          <w:szCs w:val="22"/>
+        </w:rPr>
+        <w:t xml:space="preserve">) </w:t>
+      </w:r>
+      <w:r>
+        <w:rPr>
+          <w:rFonts w:ascii="Arial" w:hAnsi="Arial" w:cs="Arial"/>
+          <w:color w:val="000000"/>
+          <w:sz w:val="22"/>
+          <w:szCs w:val="22"/>
+        </w:rPr>
+        <w:t xml:space="preserve">*, endereço residencial (país, estado, cidade, CEP, rua, complemento, numero), </w:t>
+      </w:r>
+      <w:proofErr w:type="spellStart"/>
+      <w:r>
+        <w:rPr>
+          <w:rFonts w:ascii="Arial" w:hAnsi="Arial" w:cs="Arial"/>
+          <w:color w:val="000000"/>
+          <w:sz w:val="22"/>
+          <w:szCs w:val="22"/>
+        </w:rPr>
+        <w:t>facebook</w:t>
+      </w:r>
+      <w:proofErr w:type="spellEnd"/>
+      <w:r>
+        <w:rPr>
+          <w:rFonts w:ascii="Arial" w:hAnsi="Arial" w:cs="Arial"/>
+          <w:color w:val="000000"/>
+          <w:sz w:val="22"/>
+          <w:szCs w:val="22"/>
+        </w:rPr>
+        <w:t xml:space="preserve">, </w:t>
+      </w:r>
+      <w:proofErr w:type="spellStart"/>
+      <w:r>
+        <w:rPr>
+          <w:rFonts w:ascii="Arial" w:hAnsi="Arial" w:cs="Arial"/>
+          <w:color w:val="000000"/>
+          <w:sz w:val="22"/>
+          <w:szCs w:val="22"/>
+        </w:rPr>
+        <w:t>instagram</w:t>
+      </w:r>
+      <w:proofErr w:type="spellEnd"/>
+      <w:r>
+        <w:rPr>
+          <w:rFonts w:ascii="Arial" w:hAnsi="Arial" w:cs="Arial"/>
+          <w:color w:val="000000"/>
+          <w:sz w:val="22"/>
+          <w:szCs w:val="22"/>
+        </w:rPr>
+        <w:t>.</w:t>
+      </w:r>
+      <w:r>
+        <w:rPr>
+          <w:rFonts w:ascii="Arial" w:hAnsi="Arial" w:cs="Arial"/>
+          <w:color w:val="000000"/>
+          <w:sz w:val="22"/>
+          <w:szCs w:val="22"/>
+        </w:rPr>
+        <w:t xml:space="preserve"> </w:t>
+      </w:r>
+      <w:r>
+        <w:rPr>
+          <w:rFonts w:ascii="Arial" w:hAnsi="Arial" w:cs="Arial"/>
+          <w:color w:val="000000"/>
+          <w:sz w:val="22"/>
+          <w:szCs w:val="22"/>
+        </w:rPr>
+        <w:t>O cliente identificado pel</w:t>
+      </w:r>
+      <w:r>
+        <w:rPr>
+          <w:rFonts w:ascii="Arial" w:hAnsi="Arial" w:cs="Arial"/>
+          <w:color w:val="000000"/>
+          <w:sz w:val="22"/>
+          <w:szCs w:val="22"/>
+        </w:rPr>
+        <w:t xml:space="preserve">o sistema </w:t>
+      </w:r>
+      <w:r>
+        <w:rPr>
+          <w:rFonts w:ascii="Arial" w:hAnsi="Arial" w:cs="Arial"/>
+          <w:color w:val="000000"/>
+          <w:sz w:val="22"/>
+          <w:szCs w:val="22"/>
+        </w:rPr>
+        <w:t xml:space="preserve">tem que efetuar </w:t>
+      </w:r>
+      <w:proofErr w:type="spellStart"/>
+      <w:r>
+        <w:rPr>
+          <w:rFonts w:ascii="Arial" w:hAnsi="Arial" w:cs="Arial"/>
+          <w:color w:val="000000"/>
+          <w:sz w:val="22"/>
+          <w:szCs w:val="22"/>
+        </w:rPr>
+        <w:t>login</w:t>
+      </w:r>
+      <w:proofErr w:type="spellEnd"/>
+      <w:r>
+        <w:rPr>
+          <w:rFonts w:ascii="Arial" w:hAnsi="Arial" w:cs="Arial"/>
+          <w:color w:val="000000"/>
+          <w:sz w:val="22"/>
+          <w:szCs w:val="22"/>
+        </w:rPr>
+        <w:t xml:space="preserve"> para </w:t>
+      </w:r>
+      <w:r>
+        <w:rPr>
+          <w:rFonts w:ascii="Arial" w:hAnsi="Arial" w:cs="Arial"/>
+          <w:color w:val="000000"/>
+          <w:sz w:val="22"/>
+          <w:szCs w:val="22"/>
+        </w:rPr>
+        <w:t>pode solicitar pedido</w:t>
+      </w:r>
+      <w:r>
+        <w:rPr>
+          <w:rFonts w:ascii="Arial" w:hAnsi="Arial" w:cs="Arial"/>
+          <w:color w:val="000000"/>
+          <w:sz w:val="22"/>
+          <w:szCs w:val="22"/>
+        </w:rPr>
+        <w:t>,</w:t>
+      </w:r>
+      <w:r>
+        <w:rPr>
+          <w:rFonts w:ascii="Arial" w:hAnsi="Arial" w:cs="Arial"/>
+          <w:color w:val="000000"/>
+          <w:sz w:val="22"/>
+          <w:szCs w:val="22"/>
+        </w:rPr>
+        <w:t xml:space="preserve"> </w:t>
+      </w:r>
+      <w:r>
+        <w:rPr>
+          <w:rFonts w:ascii="Arial" w:hAnsi="Arial" w:cs="Arial"/>
+          <w:color w:val="000000"/>
+          <w:sz w:val="22"/>
+          <w:szCs w:val="22"/>
+        </w:rPr>
+        <w:t xml:space="preserve">visualizar carrinho de compras, </w:t>
+      </w:r>
+      <w:r>
+        <w:rPr>
+          <w:rFonts w:ascii="Arial" w:hAnsi="Arial" w:cs="Arial"/>
+          <w:color w:val="000000"/>
+          <w:sz w:val="22"/>
+          <w:szCs w:val="22"/>
+        </w:rPr>
+        <w:t xml:space="preserve">para a </w:t>
+      </w:r>
+      <w:r>
+        <w:rPr>
+          <w:rFonts w:ascii="Arial" w:hAnsi="Arial" w:cs="Arial"/>
+          <w:color w:val="000000"/>
+          <w:sz w:val="22"/>
+          <w:szCs w:val="22"/>
+        </w:rPr>
+        <w:t>realização de compras</w:t>
+      </w:r>
+      <w:r>
+        <w:rPr>
+          <w:rFonts w:ascii="Arial" w:hAnsi="Arial" w:cs="Arial"/>
+          <w:color w:val="000000"/>
+          <w:sz w:val="22"/>
+          <w:szCs w:val="22"/>
+        </w:rPr>
+        <w:t>, visualizar os produtos e consultar por categorias</w:t>
+      </w:r>
+      <w:r>
+        <w:rPr>
+          <w:rFonts w:ascii="Arial" w:hAnsi="Arial" w:cs="Arial"/>
+          <w:color w:val="000000"/>
+          <w:sz w:val="22"/>
+          <w:szCs w:val="22"/>
+        </w:rPr>
+        <w:t>.</w:t>
       </w:r>
     </w:p>
     <w:p>
@@ -638,68 +847,293 @@
           <w:sz w:val="22"/>
           <w:szCs w:val="22"/>
         </w:rPr>
-        <w:t>Como medida de segurança o sistema ira tem um módulo de identificação e autorização do cliente para efetuar as solicitações de produtos ou de compras, para isso o cliente tem que existir um cadastro no sistema. Para efetuar o cadastro o cliente tem que informar os seguintes dados: nome do usuário*, e-mail*, senha*, telefone de contato, nome completo, gênero (sexo</w:t>
-      </w:r>
-      <w:r>
-        <w:rPr>
-          <w:rFonts w:ascii="Arial" w:hAnsi="Arial" w:cs="Arial"/>
-          <w:color w:val="000000"/>
-          <w:sz w:val="22"/>
-          <w:szCs w:val="22"/>
-        </w:rPr>
-        <w:t xml:space="preserve">) </w:t>
-      </w:r>
-      <w:r>
-        <w:rPr>
-          <w:rFonts w:ascii="Arial" w:hAnsi="Arial" w:cs="Arial"/>
-          <w:color w:val="000000"/>
-          <w:sz w:val="22"/>
-          <w:szCs w:val="22"/>
-        </w:rPr>
-        <w:t xml:space="preserve">*, endereço residencial (país, estado, cidade, CEP, rua, complemento, numero), </w:t>
-      </w:r>
-      <w:proofErr w:type="spellStart"/>
-      <w:r>
-        <w:rPr>
-          <w:rFonts w:ascii="Arial" w:hAnsi="Arial" w:cs="Arial"/>
-          <w:color w:val="000000"/>
-          <w:sz w:val="22"/>
-          <w:szCs w:val="22"/>
-        </w:rPr>
-        <w:t>facebook</w:t>
-      </w:r>
-      <w:proofErr w:type="spellEnd"/>
-      <w:r>
-        <w:rPr>
-          <w:rFonts w:ascii="Arial" w:hAnsi="Arial" w:cs="Arial"/>
-          <w:color w:val="000000"/>
-          <w:sz w:val="22"/>
-          <w:szCs w:val="22"/>
-        </w:rPr>
-        <w:t xml:space="preserve">, </w:t>
-      </w:r>
-      <w:proofErr w:type="spellStart"/>
-      <w:r>
-        <w:rPr>
-          <w:rFonts w:ascii="Arial" w:hAnsi="Arial" w:cs="Arial"/>
-          <w:color w:val="000000"/>
-          <w:sz w:val="22"/>
-          <w:szCs w:val="22"/>
-        </w:rPr>
-        <w:t>instagram</w:t>
-      </w:r>
-      <w:proofErr w:type="spellEnd"/>
-      <w:r>
-        <w:rPr>
-          <w:rFonts w:ascii="Arial" w:hAnsi="Arial" w:cs="Arial"/>
-          <w:color w:val="000000"/>
-          <w:sz w:val="22"/>
-          <w:szCs w:val="22"/>
-        </w:rPr>
-        <w:t>.</w:t>
+        <w:t xml:space="preserve">Mais </w:t>
+      </w:r>
+      <w:r>
+        <w:rPr>
+          <w:rFonts w:ascii="Arial" w:hAnsi="Arial" w:cs="Arial"/>
+          <w:color w:val="000000"/>
+          <w:sz w:val="22"/>
+          <w:szCs w:val="22"/>
+        </w:rPr>
+        <w:t xml:space="preserve">os </w:t>
+      </w:r>
+      <w:r>
+        <w:rPr>
+          <w:rFonts w:ascii="Arial" w:hAnsi="Arial" w:cs="Arial"/>
+          <w:color w:val="000000"/>
+          <w:sz w:val="22"/>
+          <w:szCs w:val="22"/>
+        </w:rPr>
+        <w:t>cliente</w:t>
+      </w:r>
+      <w:r>
+        <w:rPr>
+          <w:rFonts w:ascii="Arial" w:hAnsi="Arial" w:cs="Arial"/>
+          <w:color w:val="000000"/>
+          <w:sz w:val="22"/>
+          <w:szCs w:val="22"/>
+        </w:rPr>
+        <w:t>s</w:t>
+      </w:r>
+      <w:r>
+        <w:rPr>
+          <w:rFonts w:ascii="Arial" w:hAnsi="Arial" w:cs="Arial"/>
+          <w:color w:val="000000"/>
+          <w:sz w:val="22"/>
+          <w:szCs w:val="22"/>
+        </w:rPr>
+        <w:t xml:space="preserve"> que não </w:t>
+      </w:r>
+      <w:r>
+        <w:rPr>
+          <w:rFonts w:ascii="Arial" w:hAnsi="Arial" w:cs="Arial"/>
+          <w:color w:val="000000"/>
+          <w:sz w:val="22"/>
+          <w:szCs w:val="22"/>
+        </w:rPr>
+        <w:t>tem um cadastro no sistema</w:t>
+      </w:r>
+      <w:r>
+        <w:rPr>
+          <w:rFonts w:ascii="Arial" w:hAnsi="Arial" w:cs="Arial"/>
+          <w:color w:val="000000"/>
+          <w:sz w:val="22"/>
+          <w:szCs w:val="22"/>
+        </w:rPr>
+        <w:t xml:space="preserve">, só terá o acesso </w:t>
+      </w:r>
+      <w:r>
+        <w:rPr>
+          <w:rFonts w:ascii="Arial" w:hAnsi="Arial" w:cs="Arial"/>
+          <w:color w:val="000000"/>
+          <w:sz w:val="22"/>
+          <w:szCs w:val="22"/>
+        </w:rPr>
+        <w:t>a</w:t>
+      </w:r>
+      <w:r>
+        <w:rPr>
+          <w:rFonts w:ascii="Arial" w:hAnsi="Arial" w:cs="Arial"/>
+          <w:color w:val="000000"/>
+          <w:sz w:val="22"/>
+          <w:szCs w:val="22"/>
+        </w:rPr>
+        <w:t xml:space="preserve"> visualizar as divulgações ou detalhamento dos produtos e</w:t>
+      </w:r>
+      <w:r>
+        <w:rPr>
+          <w:rFonts w:ascii="Arial" w:hAnsi="Arial" w:cs="Arial"/>
+          <w:color w:val="000000"/>
+          <w:sz w:val="22"/>
+          <w:szCs w:val="22"/>
+        </w:rPr>
+        <w:t xml:space="preserve"> </w:t>
+      </w:r>
+      <w:r>
+        <w:rPr>
+          <w:rFonts w:ascii="Arial" w:hAnsi="Arial" w:cs="Arial"/>
+          <w:color w:val="000000"/>
+          <w:sz w:val="22"/>
+          <w:szCs w:val="22"/>
+        </w:rPr>
+        <w:t xml:space="preserve">consultar </w:t>
+      </w:r>
+      <w:r>
+        <w:rPr>
+          <w:rFonts w:ascii="Arial" w:hAnsi="Arial" w:cs="Arial"/>
+          <w:color w:val="000000"/>
+          <w:sz w:val="22"/>
+          <w:szCs w:val="22"/>
+        </w:rPr>
+        <w:t xml:space="preserve">produtos </w:t>
+      </w:r>
+      <w:r>
+        <w:rPr>
+          <w:rFonts w:ascii="Arial" w:hAnsi="Arial" w:cs="Arial"/>
+          <w:color w:val="000000"/>
+          <w:sz w:val="22"/>
+          <w:szCs w:val="22"/>
+        </w:rPr>
+        <w:t xml:space="preserve">por </w:t>
+      </w:r>
+      <w:r>
+        <w:rPr>
+          <w:rFonts w:ascii="Arial" w:hAnsi="Arial" w:cs="Arial"/>
+          <w:color w:val="000000"/>
+          <w:sz w:val="22"/>
+          <w:szCs w:val="22"/>
+        </w:rPr>
+        <w:t>categoria.</w:t>
+      </w:r>
+    </w:p>
+    <w:p>
+      <w:pPr>
+        <w:spacing w:before="120"/>
+        <w:jc w:val="both"/>
+        <w:rPr>
+          <w:rFonts w:ascii="Arial" w:hAnsi="Arial" w:cs="Arial"/>
+          <w:color w:val="000000"/>
+          <w:sz w:val="22"/>
+          <w:szCs w:val="22"/>
+        </w:rPr>
+      </w:pPr>
+      <w:r>
+        <w:rPr>
+          <w:rFonts w:ascii="Arial" w:hAnsi="Arial" w:cs="Arial"/>
+          <w:color w:val="000000"/>
+          <w:sz w:val="22"/>
+          <w:szCs w:val="22"/>
+        </w:rPr>
+        <w:t>O</w:t>
+      </w:r>
+      <w:r>
+        <w:rPr>
+          <w:rFonts w:ascii="Arial" w:hAnsi="Arial" w:cs="Arial"/>
+          <w:color w:val="000000"/>
+          <w:sz w:val="22"/>
+          <w:szCs w:val="22"/>
+        </w:rPr>
+        <w:t>s produtos que não estiverem disponíveis no estoque terão o status indisponível, que existirá uma opção para o cliente realizar a solicitação de pedido, no detalhamento do produto poderá efetuar a solicitação lembrando que o cliente esteja autorizado pelo sistema. O sistema verificará se existir uma solicitação de pedido para o produto com status disponível, se estiver o sistema irá armazenar no módulo de meus pedidos do cliente, e enviará um e-mail informado que o produto está disponível no módulo de meus pedidos com o prazo de 24 horas para a confirmação do produto, caso contrario o produto sairá do módulo de meus pedidos e está disponível no estoque.</w:t>
+      </w:r>
+    </w:p>
+    <w:p>
+      <w:pPr>
+        <w:spacing w:before="120"/>
+        <w:jc w:val="both"/>
+        <w:rPr>
+          <w:sz w:val="24"/>
+          <w:szCs w:val="24"/>
+        </w:rPr>
+      </w:pPr>
+      <w:r>
+        <w:rPr>
+          <w:rFonts w:ascii="Arial" w:hAnsi="Arial" w:cs="Arial"/>
+          <w:color w:val="000000"/>
+          <w:sz w:val="22"/>
+          <w:szCs w:val="22"/>
+        </w:rPr>
+        <w:t>No módulo de compras de produtos existirão duas opções, a primeira é finalizar a compra, mas antes de efetuar a finalização tem que se informando os campos de parcelamento que no sistema só será permitido até 12 vezes, e o frete que será de grátis para todo Brasil até no valor do produto acima de 200 reais, e só será realizada a forma de pagamento via cartão de crédito,</w:t>
+      </w:r>
+      <w:r>
+        <w:rPr>
+          <w:rFonts w:ascii="Arial" w:hAnsi="Arial" w:cs="Arial"/>
+          <w:color w:val="000000"/>
+          <w:sz w:val="22"/>
+          <w:szCs w:val="22"/>
+        </w:rPr>
+        <w:t xml:space="preserve"> mais o produto s</w:t>
+      </w:r>
+      <w:r>
+        <w:rPr>
+          <w:rFonts w:ascii="Arial" w:hAnsi="Arial" w:cs="Arial"/>
+          <w:color w:val="000000"/>
+          <w:sz w:val="22"/>
+          <w:szCs w:val="22"/>
+        </w:rPr>
+        <w:t>ó será</w:t>
+      </w:r>
+      <w:r>
+        <w:rPr>
+          <w:rFonts w:ascii="Arial" w:hAnsi="Arial" w:cs="Arial"/>
+          <w:color w:val="000000"/>
+          <w:sz w:val="22"/>
+          <w:szCs w:val="22"/>
+        </w:rPr>
+        <w:t xml:space="preserve"> efetuando a entrega quando </w:t>
+      </w:r>
+      <w:r>
+        <w:rPr>
+          <w:rFonts w:ascii="Arial" w:hAnsi="Arial" w:cs="Arial"/>
+          <w:color w:val="000000"/>
+          <w:sz w:val="22"/>
+          <w:szCs w:val="22"/>
+        </w:rPr>
+        <w:t xml:space="preserve">o pagamento for </w:t>
+      </w:r>
+      <w:r>
+        <w:rPr>
+          <w:rFonts w:ascii="Arial" w:hAnsi="Arial" w:cs="Arial"/>
+          <w:color w:val="000000"/>
+          <w:sz w:val="22"/>
+          <w:szCs w:val="22"/>
+        </w:rPr>
+        <w:t>autorizado</w:t>
       </w:r>
       <w:bookmarkStart w:id="0" w:name="_GoBack"/>
       <w:bookmarkEnd w:id="0"/>
+      <w:r>
+        <w:rPr>
+          <w:rFonts w:ascii="Arial" w:hAnsi="Arial" w:cs="Arial"/>
+          <w:color w:val="000000"/>
+          <w:sz w:val="22"/>
+          <w:szCs w:val="22"/>
+        </w:rPr>
+        <w:t xml:space="preserve"> com sucesso,</w:t>
+      </w:r>
+      <w:r>
+        <w:rPr>
+          <w:rFonts w:ascii="Arial" w:hAnsi="Arial" w:cs="Arial"/>
+          <w:color w:val="000000"/>
+          <w:sz w:val="22"/>
+          <w:szCs w:val="22"/>
+        </w:rPr>
+        <w:t xml:space="preserve"> </w:t>
+      </w:r>
+      <w:r>
+        <w:rPr>
+          <w:rFonts w:ascii="Arial" w:hAnsi="Arial" w:cs="Arial"/>
+          <w:color w:val="000000"/>
+          <w:sz w:val="22"/>
+          <w:szCs w:val="22"/>
+        </w:rPr>
+        <w:t>já</w:t>
+      </w:r>
+      <w:r>
+        <w:rPr>
+          <w:rFonts w:ascii="Arial" w:hAnsi="Arial" w:cs="Arial"/>
+          <w:color w:val="000000"/>
+          <w:sz w:val="22"/>
+          <w:szCs w:val="22"/>
+        </w:rPr>
+        <w:t xml:space="preserve"> a segunda opção é voltar para o módulo de carrinho de compras </w:t>
+      </w:r>
+      <w:r>
+        <w:rPr>
+          <w:rFonts w:ascii="Arial" w:hAnsi="Arial" w:cs="Arial"/>
+          <w:color w:val="000000"/>
+          <w:sz w:val="22"/>
+          <w:szCs w:val="22"/>
+        </w:rPr>
+        <w:t>a onde ira</w:t>
+      </w:r>
+      <w:r>
+        <w:rPr>
+          <w:rFonts w:ascii="Arial" w:hAnsi="Arial" w:cs="Arial"/>
+          <w:color w:val="000000"/>
+          <w:sz w:val="22"/>
+          <w:szCs w:val="22"/>
+        </w:rPr>
+        <w:t xml:space="preserve"> </w:t>
+      </w:r>
+      <w:r>
+        <w:rPr>
+          <w:rFonts w:ascii="Arial" w:hAnsi="Arial" w:cs="Arial"/>
+          <w:color w:val="000000"/>
+          <w:sz w:val="22"/>
+          <w:szCs w:val="22"/>
+        </w:rPr>
+        <w:t>adicionar os produtos selecionados, e visualizar os outros produtos para a compra</w:t>
+      </w:r>
+      <w:r>
+        <w:rPr>
+          <w:rFonts w:ascii="Arial" w:hAnsi="Arial" w:cs="Arial"/>
+          <w:color w:val="000000"/>
+          <w:sz w:val="22"/>
+          <w:szCs w:val="22"/>
+        </w:rPr>
+        <w:t>.</w:t>
+      </w:r>
     </w:p>
     <w:p>
       <w:pPr>
@@ -717,43 +1151,7 @@
           <w:sz w:val="22"/>
           <w:szCs w:val="22"/>
         </w:rPr>
-        <w:t>Mais existirá o acesso que o cliente que não esteja cadastrado, só terá o acesso de visualizar as divulgações ou detalhamento dos produtos e</w:t>
-      </w:r>
-      <w:r>
-        <w:rPr>
-          <w:rFonts w:ascii="Arial" w:hAnsi="Arial" w:cs="Arial"/>
-          <w:color w:val="000000"/>
-          <w:sz w:val="22"/>
-          <w:szCs w:val="22"/>
-        </w:rPr>
-        <w:t xml:space="preserve"> por</w:t>
-      </w:r>
-      <w:r>
-        <w:rPr>
-          <w:rFonts w:ascii="Arial" w:hAnsi="Arial" w:cs="Arial"/>
-          <w:color w:val="000000"/>
-          <w:sz w:val="22"/>
-          <w:szCs w:val="22"/>
-        </w:rPr>
-        <w:t xml:space="preserve"> consultar </w:t>
-      </w:r>
-      <w:r>
-        <w:rPr>
-          <w:rFonts w:ascii="Arial" w:hAnsi="Arial" w:cs="Arial"/>
-          <w:color w:val="000000"/>
-          <w:sz w:val="22"/>
-          <w:szCs w:val="22"/>
-        </w:rPr>
-        <w:t xml:space="preserve">divididas por </w:t>
-      </w:r>
-      <w:r>
-        <w:rPr>
-          <w:rFonts w:ascii="Arial" w:hAnsi="Arial" w:cs="Arial"/>
-          <w:color w:val="000000"/>
-          <w:sz w:val="22"/>
-          <w:szCs w:val="22"/>
-        </w:rPr>
-        <w:t>categoria.</w:t>
+        <w:t>A outra funcionalidade do sistema é o gerenciamento e o controle de suas peças de roupas no estoque. Por essa razão haverá um módulo de gerenciamento do sistema que só o administrado terá o acesso como o cadastro de produtos, alteração do status do produto (disponível ou indisponível), também a pesquisa de solicitações de pedidos por período e emissão de relatórios.</w:t>
       </w:r>
     </w:p>
     <w:p>
@@ -772,7 +1170,7 @@
           <w:sz w:val="22"/>
           <w:szCs w:val="22"/>
         </w:rPr>
-        <w:t>Nos produtos que não estiverem disponíveis no estoque terão o status indisponível, que existirá uma opção para o cliente realizar a solicitação de pedido, no detalhamento do produto poderá efetuar a solicitação lembrando que o cliente esteja autorizado pelo sistema. O sistema verificará se existir uma solicitação de pedido para o produto com status disponível, se estiver o sistema irá armazenar no módulo de meus pedidos do cliente, e enviará um e-mail informado que o produto está disponível no módulo de meus pedidos com o prazo de 24 horas para a confirmação do produto, caso contrario o produto sairá do módulo de meus pedidos e está disponível no estoque.</w:t>
+        <w:t>No cadastro dos produtos serão informados os seguintes dados: nome, cor, tamanho, preço, parcelas, status, categoria e foto. Na alteração do produto só será permitida a alteração dos dados: nome, foto, preço e status.</w:t>
       </w:r>
     </w:p>
     <w:p>
@@ -791,64 +1189,43 @@
           <w:sz w:val="22"/>
           <w:szCs w:val="22"/>
         </w:rPr>
-        <w:t>No módulo de compras de produtos existirão duas opções, a primeira é finalizar a compra, mas antes de efetuar a finalização tem que se informando os campos de parcelamento que no sistema só será permitido até 12 vezes, e o frete que será de grátis para todo Brasil até no valor do produto acima de 200 reais, e só será realizada a forma de pagamento via cartão de crédito, e a segunda opção é voltar para o módulo de carrinho de compras que irá conter os produtos selecionados para a compra.</w:t>
-      </w:r>
-    </w:p>
-    <w:p>
-      <w:pPr>
-        <w:spacing w:before="120"/>
-        <w:jc w:val="both"/>
-        <w:rPr>
-          <w:sz w:val="24"/>
-          <w:szCs w:val="24"/>
-        </w:rPr>
-      </w:pPr>
-      <w:r>
-        <w:rPr>
-          <w:rFonts w:ascii="Arial" w:hAnsi="Arial" w:cs="Arial"/>
-          <w:color w:val="000000"/>
-          <w:sz w:val="22"/>
-          <w:szCs w:val="22"/>
-        </w:rPr>
-        <w:t>A outra funcionalidade do sistema é o gerenciamento e o controle de suas peças de roupas no estoque. Por essa razão haverá um módulo de gerenciamento do sistema que só o administrado terá o acesso como o cadastro de produtos, alteração do status do produto (disponível ou indisponível), também a pesquisa de solicitações de pedidos por período e emissão de relatórios.</w:t>
-      </w:r>
-    </w:p>
-    <w:p>
-      <w:pPr>
-        <w:spacing w:before="120"/>
-        <w:jc w:val="both"/>
-        <w:rPr>
-          <w:sz w:val="24"/>
-          <w:szCs w:val="24"/>
-        </w:rPr>
-      </w:pPr>
-      <w:r>
-        <w:rPr>
-          <w:rFonts w:ascii="Arial" w:hAnsi="Arial" w:cs="Arial"/>
-          <w:color w:val="000000"/>
-          <w:sz w:val="22"/>
-          <w:szCs w:val="22"/>
-        </w:rPr>
-        <w:t>No cadastro dos produtos serão informados os seguintes dados: nome, cor, tamanho, preço, parcelas, status, categoria e foto. Na alteração do produto só será permitida a alteração dos dados: nome, foto, preço e status.</w:t>
-      </w:r>
-    </w:p>
-    <w:p>
-      <w:pPr>
-        <w:spacing w:before="120"/>
-        <w:jc w:val="both"/>
-        <w:rPr>
-          <w:sz w:val="24"/>
-          <w:szCs w:val="24"/>
-        </w:rPr>
-      </w:pPr>
-      <w:r>
-        <w:rPr>
-          <w:rFonts w:ascii="Arial" w:hAnsi="Arial" w:cs="Arial"/>
-          <w:color w:val="000000"/>
-          <w:sz w:val="22"/>
-          <w:szCs w:val="22"/>
-        </w:rPr>
-        <w:t>No módulo de gerenciamento do sistema irá conter a emissão de relatórios e a visualização do controle dos seus produtos no estoque e a quantidade de clientes no sistema, como as vendas dos produtos por período, que se se deseja obter os seguintes dados: nome do cliente, nome do produto, categoria do produto, código do produto, preço, data da compra. E a emissão de relatório do controle de produtos no estoque por período.</w:t>
+        <w:t>No módulo de gerenciamento do sistema irá conter a emissão de relatórios e a visualização</w:t>
+      </w:r>
+      <w:r>
+        <w:rPr>
+          <w:rFonts w:ascii="Arial" w:hAnsi="Arial" w:cs="Arial"/>
+          <w:color w:val="000000"/>
+          <w:sz w:val="22"/>
+          <w:szCs w:val="22"/>
+        </w:rPr>
+        <w:t xml:space="preserve"> de um gráfico</w:t>
+      </w:r>
+      <w:r>
+        <w:rPr>
+          <w:rFonts w:ascii="Arial" w:hAnsi="Arial" w:cs="Arial"/>
+          <w:color w:val="000000"/>
+          <w:sz w:val="22"/>
+          <w:szCs w:val="22"/>
+        </w:rPr>
+        <w:t xml:space="preserve"> do controle dos produtos no estoque e a quantidade de clientes no sistema, </w:t>
+      </w:r>
+      <w:r>
+        <w:rPr>
+          <w:rFonts w:ascii="Arial" w:hAnsi="Arial" w:cs="Arial"/>
+          <w:color w:val="000000"/>
+          <w:sz w:val="22"/>
+          <w:szCs w:val="22"/>
+        </w:rPr>
+        <w:t>e</w:t>
+      </w:r>
+      <w:r>
+        <w:rPr>
+          <w:rFonts w:ascii="Arial" w:hAnsi="Arial" w:cs="Arial"/>
+          <w:color w:val="000000"/>
+          <w:sz w:val="22"/>
+          <w:szCs w:val="22"/>
+        </w:rPr>
+        <w:t xml:space="preserve"> as vendas dos produtos por período, que se se deseja obter os seguintes dados: nome do cliente, nome do produto, categoria do produto, código do produto, preço, data da compra. E a emissão de relatório do controle de produtos no estoque por período.</w:t>
       </w:r>
     </w:p>
     <w:sectPr>
@@ -1858,7 +2235,7 @@
   <a:extraClrSchemeLst/>
   <a:extLst>
     <a:ext uri="{05A4C25C-085E-4340-85A3-A5531E510DB2}">
-      <thm15:themeFamily xmlns:thm15="http://schemas.microsoft.com/office/thememl/2012/main" xmlns="" name="Office Theme" id="{62F939B6-93AF-4DB8-9C6B-D6C7DFDC589F}" vid="{4A3C46E8-61CC-4603-A589-7422A47A8E4A}"/>
+      <thm15:themeFamily xmlns="" xmlns:thm15="http://schemas.microsoft.com/office/thememl/2012/main" name="Office Theme" id="{62F939B6-93AF-4DB8-9C6B-D6C7DFDC589F}" vid="{4A3C46E8-61CC-4603-A589-7422A47A8E4A}"/>
     </a:ext>
   </a:extLst>
 </a:theme>

</xml_diff>